<commit_message>
Random Generation of Levels
Brief
For this section I will lay out randomly generate each puzzle level. I want to keep all the legacy code so a state will control whether I load a random or static puzzle. The random generation will have a set priority structure based on the difficulty. The static level json file will now store the potential solutions rather than a static one, a potential puzzle will be randomly selected, and mirrors based on the json file.
Random generation logic
1.	Random Mirror selected.
2.	Random tiles within the mirror selected.
3.	Mirror multiplied to fill level.
4.	Restrict Type 1 numbers for 0 and max width or height.
5.	Restrict Type 2 numbers for 0 and 9.
6.	Restrict Number of correct tiles for 0 and max width X max height.
Each potential selection should be inside the level json file as a setting for that difficulty. This will help set up multiple level types.
</commit_message>
<xml_diff>
--- a/Documents/Unity Methodology 1.docx
+++ b/Documents/Unity Methodology 1.docx
@@ -5047,8 +5047,6 @@
               </w:rPr>
               <w:tab/>
             </w:r>
-            <w:bookmarkStart w:id="0" w:name="_GoBack"/>
-            <w:bookmarkEnd w:id="0"/>
             <w:r>
               <w:rPr>
                 <w:noProof/>
@@ -5500,155 +5498,155 @@
           <w:lang w:val="en-US"/>
         </w:rPr>
       </w:pPr>
-      <w:bookmarkStart w:id="1" w:name="_Toc54798465"/>
+      <w:bookmarkStart w:id="0" w:name="_Toc54798465"/>
       <w:r>
         <w:rPr>
           <w:lang w:val="en-US"/>
         </w:rPr>
         <w:t>Introduction</w:t>
       </w:r>
+      <w:bookmarkEnd w:id="0"/>
+    </w:p>
+    <w:p>
+      <w:pPr>
+        <w:pStyle w:val="Heading2"/>
+        <w:rPr>
+          <w:lang w:val="en-US"/>
+        </w:rPr>
+      </w:pPr>
+      <w:bookmarkStart w:id="1" w:name="_Toc54798466"/>
+      <w:r>
+        <w:rPr>
+          <w:lang w:val="en-US"/>
+        </w:rPr>
+        <w:t>Brief</w:t>
+      </w:r>
       <w:bookmarkEnd w:id="1"/>
     </w:p>
     <w:p>
       <w:pPr>
-        <w:pStyle w:val="Heading2"/>
-        <w:rPr>
-          <w:lang w:val="en-US"/>
-        </w:rPr>
-      </w:pPr>
-      <w:bookmarkStart w:id="2" w:name="_Toc54798466"/>
-      <w:r>
-        <w:rPr>
-          <w:lang w:val="en-US"/>
-        </w:rPr>
-        <w:t>Brief</w:t>
+        <w:rPr>
+          <w:lang w:val="en-US"/>
+        </w:rPr>
+      </w:pPr>
+      <w:r>
+        <w:rPr>
+          <w:lang w:val="en-US"/>
+        </w:rPr>
+        <w:t xml:space="preserve">This area will be added to as new knowledge </w:t>
+      </w:r>
+      <w:r>
+        <w:rPr>
+          <w:lang w:val="en-US"/>
+        </w:rPr>
+        <w:t xml:space="preserve">as each </w:t>
+      </w:r>
+      <w:r>
+        <w:rPr>
+          <w:lang w:val="en-US"/>
+        </w:rPr>
+        <w:t xml:space="preserve">section </w:t>
+      </w:r>
+      <w:r>
+        <w:rPr>
+          <w:lang w:val="en-US"/>
+        </w:rPr>
+        <w:t>is</w:t>
+      </w:r>
+      <w:r>
+        <w:rPr>
+          <w:lang w:val="en-US"/>
+        </w:rPr>
+        <w:t xml:space="preserve"> acquired. I will also try </w:t>
+      </w:r>
+      <w:r>
+        <w:rPr>
+          <w:lang w:val="en-US"/>
+        </w:rPr>
+        <w:t>a</w:t>
+      </w:r>
+      <w:r>
+        <w:rPr>
+          <w:lang w:val="en-US"/>
+        </w:rPr>
+        <w:t xml:space="preserve"> pair each introduction section with the GitHub commits. </w:t>
+      </w:r>
+      <w:r>
+        <w:rPr>
+          <w:lang w:val="en-US"/>
+        </w:rPr>
+        <w:t>A</w:t>
+      </w:r>
+      <w:r>
+        <w:rPr>
+          <w:lang w:val="en-US"/>
+        </w:rPr>
+        <w:t xml:space="preserve"> good starting note is the </w:t>
+      </w:r>
+      <w:r>
+        <w:rPr>
+          <w:lang w:val="en-US"/>
+        </w:rPr>
+        <w:t>U</w:t>
+      </w:r>
+      <w:r>
+        <w:rPr>
+          <w:lang w:val="en-US"/>
+        </w:rPr>
+        <w:t>nity</w:t>
+      </w:r>
+      <w:r>
+        <w:rPr>
+          <w:lang w:val="en-US"/>
+        </w:rPr>
+        <w:t xml:space="preserve"> IDE.</w:t>
+      </w:r>
+      <w:r>
+        <w:rPr>
+          <w:lang w:val="en-US"/>
+        </w:rPr>
+        <w:t xml:space="preserve"> </w:t>
+      </w:r>
+      <w:r>
+        <w:rPr>
+          <w:lang w:val="en-US"/>
+        </w:rPr>
+        <w:t>It is</w:t>
+      </w:r>
+      <w:r>
+        <w:rPr>
+          <w:lang w:val="en-US"/>
+        </w:rPr>
+        <w:t xml:space="preserve"> made for non-programmers since even some of the most advanced tutorials are very simple in terms of programing knowledge.</w:t>
+      </w:r>
+    </w:p>
+    <w:p>
+      <w:pPr>
+        <w:pStyle w:val="Heading3"/>
+        <w:rPr>
+          <w:lang w:val="en-US"/>
+        </w:rPr>
+      </w:pPr>
+      <w:bookmarkStart w:id="2" w:name="_Toc54798467"/>
+      <w:r>
+        <w:rPr>
+          <w:lang w:val="en-US"/>
+        </w:rPr>
+        <w:t xml:space="preserve">Unity </w:t>
+      </w:r>
+      <w:r>
+        <w:rPr>
+          <w:lang w:val="en-US"/>
+        </w:rPr>
+        <w:t>H</w:t>
+      </w:r>
+      <w:r>
+        <w:rPr>
+          <w:lang w:val="en-US"/>
+        </w:rPr>
+        <w:t>ub</w:t>
       </w:r>
       <w:bookmarkEnd w:id="2"/>
-    </w:p>
-    <w:p>
-      <w:pPr>
-        <w:rPr>
-          <w:lang w:val="en-US"/>
-        </w:rPr>
-      </w:pPr>
-      <w:r>
-        <w:rPr>
-          <w:lang w:val="en-US"/>
-        </w:rPr>
-        <w:t xml:space="preserve">This area will be added to as new knowledge </w:t>
-      </w:r>
-      <w:r>
-        <w:rPr>
-          <w:lang w:val="en-US"/>
-        </w:rPr>
-        <w:t xml:space="preserve">as each </w:t>
-      </w:r>
-      <w:r>
-        <w:rPr>
-          <w:lang w:val="en-US"/>
-        </w:rPr>
-        <w:t xml:space="preserve">section </w:t>
-      </w:r>
-      <w:r>
-        <w:rPr>
-          <w:lang w:val="en-US"/>
-        </w:rPr>
-        <w:t>is</w:t>
-      </w:r>
-      <w:r>
-        <w:rPr>
-          <w:lang w:val="en-US"/>
-        </w:rPr>
-        <w:t xml:space="preserve"> acquired. I will also try </w:t>
-      </w:r>
-      <w:r>
-        <w:rPr>
-          <w:lang w:val="en-US"/>
-        </w:rPr>
-        <w:t>a</w:t>
-      </w:r>
-      <w:r>
-        <w:rPr>
-          <w:lang w:val="en-US"/>
-        </w:rPr>
-        <w:t xml:space="preserve"> pair each introduction section with the GitHub commits. </w:t>
-      </w:r>
-      <w:r>
-        <w:rPr>
-          <w:lang w:val="en-US"/>
-        </w:rPr>
-        <w:t>A</w:t>
-      </w:r>
-      <w:r>
-        <w:rPr>
-          <w:lang w:val="en-US"/>
-        </w:rPr>
-        <w:t xml:space="preserve"> good starting note is the </w:t>
-      </w:r>
-      <w:r>
-        <w:rPr>
-          <w:lang w:val="en-US"/>
-        </w:rPr>
-        <w:t>U</w:t>
-      </w:r>
-      <w:r>
-        <w:rPr>
-          <w:lang w:val="en-US"/>
-        </w:rPr>
-        <w:t>nity</w:t>
-      </w:r>
-      <w:r>
-        <w:rPr>
-          <w:lang w:val="en-US"/>
-        </w:rPr>
-        <w:t xml:space="preserve"> IDE.</w:t>
-      </w:r>
-      <w:r>
-        <w:rPr>
-          <w:lang w:val="en-US"/>
-        </w:rPr>
-        <w:t xml:space="preserve"> </w:t>
-      </w:r>
-      <w:r>
-        <w:rPr>
-          <w:lang w:val="en-US"/>
-        </w:rPr>
-        <w:t>It is</w:t>
-      </w:r>
-      <w:r>
-        <w:rPr>
-          <w:lang w:val="en-US"/>
-        </w:rPr>
-        <w:t xml:space="preserve"> made for non-programmers since even some of the most advanced tutorials are very simple in terms of programing knowledge.</w:t>
-      </w:r>
-    </w:p>
-    <w:p>
-      <w:pPr>
-        <w:pStyle w:val="Heading3"/>
-        <w:rPr>
-          <w:lang w:val="en-US"/>
-        </w:rPr>
-      </w:pPr>
-      <w:bookmarkStart w:id="3" w:name="_Toc54798467"/>
-      <w:r>
-        <w:rPr>
-          <w:lang w:val="en-US"/>
-        </w:rPr>
-        <w:t xml:space="preserve">Unity </w:t>
-      </w:r>
-      <w:r>
-        <w:rPr>
-          <w:lang w:val="en-US"/>
-        </w:rPr>
-        <w:t>H</w:t>
-      </w:r>
-      <w:r>
-        <w:rPr>
-          <w:lang w:val="en-US"/>
-        </w:rPr>
-        <w:t>ub</w:t>
-      </w:r>
-      <w:bookmarkEnd w:id="3"/>
     </w:p>
     <w:p>
       <w:pPr>
@@ -5762,14 +5760,14 @@
           <w:lang w:val="en-US"/>
         </w:rPr>
       </w:pPr>
-      <w:bookmarkStart w:id="4" w:name="_Toc54798468"/>
+      <w:bookmarkStart w:id="3" w:name="_Toc54798468"/>
       <w:r>
         <w:rPr>
           <w:lang w:val="en-US"/>
         </w:rPr>
         <w:t>Working with Unity</w:t>
       </w:r>
-      <w:bookmarkEnd w:id="4"/>
+      <w:bookmarkEnd w:id="3"/>
     </w:p>
     <w:p>
       <w:pPr>
@@ -5950,7 +5948,7 @@
           <w:lang w:val="en-US"/>
         </w:rPr>
       </w:pPr>
-      <w:bookmarkStart w:id="5" w:name="_Toc54798469"/>
+      <w:bookmarkStart w:id="4" w:name="_Toc54798469"/>
       <w:r>
         <w:rPr>
           <w:lang w:val="en-US"/>
@@ -5958,36 +5956,36 @@
         <w:lastRenderedPageBreak/>
         <w:t>MoSCoW</w:t>
       </w:r>
+      <w:bookmarkEnd w:id="4"/>
+    </w:p>
+    <w:p>
+      <w:pPr>
+        <w:rPr>
+          <w:lang w:val="en-US"/>
+        </w:rPr>
+      </w:pPr>
+      <w:r>
+        <w:rPr>
+          <w:lang w:val="en-US"/>
+        </w:rPr>
+        <w:t>A good idea of what I need to priorities in each prototype.</w:t>
+      </w:r>
+    </w:p>
+    <w:p>
+      <w:pPr>
+        <w:pStyle w:val="Heading3"/>
+        <w:rPr>
+          <w:lang w:val="en-US"/>
+        </w:rPr>
+      </w:pPr>
+      <w:bookmarkStart w:id="5" w:name="_Toc54798470"/>
+      <w:r>
+        <w:rPr>
+          <w:lang w:val="en-US"/>
+        </w:rPr>
+        <w:t>Must</w:t>
+      </w:r>
       <w:bookmarkEnd w:id="5"/>
-    </w:p>
-    <w:p>
-      <w:pPr>
-        <w:rPr>
-          <w:lang w:val="en-US"/>
-        </w:rPr>
-      </w:pPr>
-      <w:r>
-        <w:rPr>
-          <w:lang w:val="en-US"/>
-        </w:rPr>
-        <w:t>A good idea of what I need to priorities in each prototype.</w:t>
-      </w:r>
-    </w:p>
-    <w:p>
-      <w:pPr>
-        <w:pStyle w:val="Heading3"/>
-        <w:rPr>
-          <w:lang w:val="en-US"/>
-        </w:rPr>
-      </w:pPr>
-      <w:bookmarkStart w:id="6" w:name="_Toc54798470"/>
-      <w:r>
-        <w:rPr>
-          <w:lang w:val="en-US"/>
-        </w:rPr>
-        <w:t>Must</w:t>
-      </w:r>
-      <w:bookmarkEnd w:id="6"/>
     </w:p>
     <w:p>
       <w:pPr>
@@ -6050,14 +6048,14 @@
           <w:lang w:val="en-US"/>
         </w:rPr>
       </w:pPr>
-      <w:bookmarkStart w:id="7" w:name="_Toc54798471"/>
+      <w:bookmarkStart w:id="6" w:name="_Toc54798471"/>
       <w:r>
         <w:rPr>
           <w:lang w:val="en-US"/>
         </w:rPr>
         <w:t>Should</w:t>
       </w:r>
-      <w:bookmarkEnd w:id="7"/>
+      <w:bookmarkEnd w:id="6"/>
     </w:p>
     <w:p>
       <w:pPr>
@@ -6168,14 +6166,14 @@
           <w:lang w:val="en-US"/>
         </w:rPr>
       </w:pPr>
-      <w:bookmarkStart w:id="8" w:name="_Toc54798472"/>
+      <w:bookmarkStart w:id="7" w:name="_Toc54798472"/>
       <w:r>
         <w:rPr>
           <w:lang w:val="en-US"/>
         </w:rPr>
         <w:t>Could</w:t>
       </w:r>
-      <w:bookmarkEnd w:id="8"/>
+      <w:bookmarkEnd w:id="7"/>
     </w:p>
     <w:p>
       <w:pPr>
@@ -6262,14 +6260,14 @@
           <w:lang w:val="en-US"/>
         </w:rPr>
       </w:pPr>
-      <w:bookmarkStart w:id="9" w:name="_Toc54798473"/>
+      <w:bookmarkStart w:id="8" w:name="_Toc54798473"/>
       <w:r>
         <w:rPr>
           <w:lang w:val="en-US"/>
         </w:rPr>
         <w:t>Would</w:t>
       </w:r>
-      <w:bookmarkEnd w:id="9"/>
+      <w:bookmarkEnd w:id="8"/>
     </w:p>
     <w:p>
       <w:pPr>
@@ -6331,7 +6329,7 @@
           <w:lang w:val="en-US"/>
         </w:rPr>
       </w:pPr>
-      <w:bookmarkStart w:id="10" w:name="_Toc54798474"/>
+      <w:bookmarkStart w:id="9" w:name="_Toc54798474"/>
       <w:r>
         <w:rPr>
           <w:lang w:val="en-US"/>
@@ -6339,7 +6337,7 @@
         <w:lastRenderedPageBreak/>
         <w:t>Naming Conventions</w:t>
       </w:r>
-      <w:bookmarkEnd w:id="10"/>
+      <w:bookmarkEnd w:id="9"/>
     </w:p>
     <w:p>
       <w:pPr>
@@ -6720,7 +6718,7 @@
           <w:lang w:val="en-US"/>
         </w:rPr>
       </w:pPr>
-      <w:bookmarkStart w:id="11" w:name="_Toc54798475"/>
+      <w:bookmarkStart w:id="10" w:name="_Toc54798475"/>
       <w:r>
         <w:rPr>
           <w:lang w:val="en-US"/>
@@ -6758,7 +6756,7 @@
         </w:rPr>
         <w:t>ode</w:t>
       </w:r>
-      <w:bookmarkEnd w:id="11"/>
+      <w:bookmarkEnd w:id="10"/>
     </w:p>
     <w:p>
       <w:pPr>
@@ -6829,141 +6827,141 @@
           <w:lang w:val="en-US"/>
         </w:rPr>
       </w:pPr>
-      <w:bookmarkStart w:id="12" w:name="_Toc54798476"/>
+      <w:bookmarkStart w:id="11" w:name="_Toc54798476"/>
       <w:r>
         <w:rPr>
           <w:lang w:val="en-US"/>
         </w:rPr>
         <w:t>Brief</w:t>
       </w:r>
+      <w:bookmarkEnd w:id="11"/>
+    </w:p>
+    <w:p>
+      <w:pPr>
+        <w:rPr>
+          <w:lang w:val="en-US"/>
+        </w:rPr>
+      </w:pPr>
+      <w:r>
+        <w:rPr>
+          <w:lang w:val="en-US"/>
+        </w:rPr>
+        <w:t>The</w:t>
+      </w:r>
+      <w:r>
+        <w:rPr>
+          <w:lang w:val="en-US"/>
+        </w:rPr>
+        <w:t xml:space="preserve"> idea</w:t>
+      </w:r>
+      <w:r>
+        <w:rPr>
+          <w:lang w:val="en-US"/>
+        </w:rPr>
+        <w:t xml:space="preserve"> is</w:t>
+      </w:r>
+      <w:r>
+        <w:rPr>
+          <w:lang w:val="en-US"/>
+        </w:rPr>
+        <w:t xml:space="preserve"> that each asset serves a view or interface</w:t>
+      </w:r>
+      <w:r>
+        <w:rPr>
+          <w:lang w:val="en-US"/>
+        </w:rPr>
+        <w:t>,</w:t>
+      </w:r>
+      <w:r>
+        <w:rPr>
+          <w:lang w:val="en-US"/>
+        </w:rPr>
+        <w:t xml:space="preserve"> I </w:t>
+      </w:r>
+      <w:r>
+        <w:rPr>
+          <w:lang w:val="en-US"/>
+        </w:rPr>
+        <w:t>will</w:t>
+      </w:r>
+      <w:r>
+        <w:rPr>
+          <w:lang w:val="en-US"/>
+        </w:rPr>
+        <w:t xml:space="preserve"> create all the assets I need and then manipulate them with code. The assets are the view, the code is a model and the controller in the scene </w:t>
+      </w:r>
+      <w:r>
+        <w:rPr>
+          <w:lang w:val="en-US"/>
+        </w:rPr>
+        <w:t>itself with its main script.</w:t>
+      </w:r>
+    </w:p>
+    <w:p>
+      <w:pPr>
+        <w:rPr>
+          <w:lang w:val="en-US"/>
+        </w:rPr>
+      </w:pPr>
+      <w:r>
+        <w:rPr>
+          <w:lang w:val="en-US"/>
+        </w:rPr>
+        <w:t>Another key aspect is the use of a picture to fuel the generation of the view. This process will be reactive so during the creation of images though an in-game editor will instantly update the grid assets and therefore be re-rendered real time.</w:t>
+      </w:r>
+    </w:p>
+    <w:p>
+      <w:pPr>
+        <w:rPr>
+          <w:lang w:val="en-US"/>
+        </w:rPr>
+      </w:pPr>
+      <w:r>
+        <w:rPr>
+          <w:lang w:val="en-US"/>
+        </w:rPr>
+        <w:t xml:space="preserve">The </w:t>
+      </w:r>
+      <w:r>
+        <w:rPr>
+          <w:lang w:val="en-US"/>
+        </w:rPr>
+        <w:t>in-game</w:t>
+      </w:r>
+      <w:r>
+        <w:rPr>
+          <w:lang w:val="en-US"/>
+        </w:rPr>
+        <w:t xml:space="preserve"> editor will have to have some logic to find out if a solution is possible and how many ways it can be solved which can then assign a </w:t>
+      </w:r>
+      <w:r>
+        <w:rPr>
+          <w:lang w:val="en-US"/>
+        </w:rPr>
+        <w:t>difficulty,</w:t>
+      </w:r>
+      <w:r>
+        <w:rPr>
+          <w:lang w:val="en-US"/>
+        </w:rPr>
+        <w:t xml:space="preserve"> but this will be a much later addition</w:t>
+      </w:r>
+    </w:p>
+    <w:p>
+      <w:pPr>
+        <w:pStyle w:val="Heading2"/>
+        <w:rPr>
+          <w:lang w:val="en-US"/>
+        </w:rPr>
+      </w:pPr>
+      <w:bookmarkStart w:id="12" w:name="_Toc54798477"/>
+      <w:r>
+        <w:rPr>
+          <w:lang w:val="en-US"/>
+        </w:rPr>
+        <w:t>Binding Assets and Code</w:t>
+      </w:r>
       <w:bookmarkEnd w:id="12"/>
-    </w:p>
-    <w:p>
-      <w:pPr>
-        <w:rPr>
-          <w:lang w:val="en-US"/>
-        </w:rPr>
-      </w:pPr>
-      <w:r>
-        <w:rPr>
-          <w:lang w:val="en-US"/>
-        </w:rPr>
-        <w:t>The</w:t>
-      </w:r>
-      <w:r>
-        <w:rPr>
-          <w:lang w:val="en-US"/>
-        </w:rPr>
-        <w:t xml:space="preserve"> idea</w:t>
-      </w:r>
-      <w:r>
-        <w:rPr>
-          <w:lang w:val="en-US"/>
-        </w:rPr>
-        <w:t xml:space="preserve"> is</w:t>
-      </w:r>
-      <w:r>
-        <w:rPr>
-          <w:lang w:val="en-US"/>
-        </w:rPr>
-        <w:t xml:space="preserve"> that each asset serves a view or interface</w:t>
-      </w:r>
-      <w:r>
-        <w:rPr>
-          <w:lang w:val="en-US"/>
-        </w:rPr>
-        <w:t>,</w:t>
-      </w:r>
-      <w:r>
-        <w:rPr>
-          <w:lang w:val="en-US"/>
-        </w:rPr>
-        <w:t xml:space="preserve"> I </w:t>
-      </w:r>
-      <w:r>
-        <w:rPr>
-          <w:lang w:val="en-US"/>
-        </w:rPr>
-        <w:t>will</w:t>
-      </w:r>
-      <w:r>
-        <w:rPr>
-          <w:lang w:val="en-US"/>
-        </w:rPr>
-        <w:t xml:space="preserve"> create all the assets I need and then manipulate them with code. The assets are the view, the code is a model and the controller in the scene </w:t>
-      </w:r>
-      <w:r>
-        <w:rPr>
-          <w:lang w:val="en-US"/>
-        </w:rPr>
-        <w:t>itself with its main script.</w:t>
-      </w:r>
-    </w:p>
-    <w:p>
-      <w:pPr>
-        <w:rPr>
-          <w:lang w:val="en-US"/>
-        </w:rPr>
-      </w:pPr>
-      <w:r>
-        <w:rPr>
-          <w:lang w:val="en-US"/>
-        </w:rPr>
-        <w:t>Another key aspect is the use of a picture to fuel the generation of the view. This process will be reactive so during the creation of images though an in-game editor will instantly update the grid assets and therefore be re-rendered real time.</w:t>
-      </w:r>
-    </w:p>
-    <w:p>
-      <w:pPr>
-        <w:rPr>
-          <w:lang w:val="en-US"/>
-        </w:rPr>
-      </w:pPr>
-      <w:r>
-        <w:rPr>
-          <w:lang w:val="en-US"/>
-        </w:rPr>
-        <w:t xml:space="preserve">The </w:t>
-      </w:r>
-      <w:r>
-        <w:rPr>
-          <w:lang w:val="en-US"/>
-        </w:rPr>
-        <w:t>in-game</w:t>
-      </w:r>
-      <w:r>
-        <w:rPr>
-          <w:lang w:val="en-US"/>
-        </w:rPr>
-        <w:t xml:space="preserve"> editor will have to have some logic to find out if a solution is possible and how many ways it can be solved which can then assign a </w:t>
-      </w:r>
-      <w:r>
-        <w:rPr>
-          <w:lang w:val="en-US"/>
-        </w:rPr>
-        <w:t>difficulty,</w:t>
-      </w:r>
-      <w:r>
-        <w:rPr>
-          <w:lang w:val="en-US"/>
-        </w:rPr>
-        <w:t xml:space="preserve"> but this will be a much later addition</w:t>
-      </w:r>
-    </w:p>
-    <w:p>
-      <w:pPr>
-        <w:pStyle w:val="Heading2"/>
-        <w:rPr>
-          <w:lang w:val="en-US"/>
-        </w:rPr>
-      </w:pPr>
-      <w:bookmarkStart w:id="13" w:name="_Toc54798477"/>
-      <w:r>
-        <w:rPr>
-          <w:lang w:val="en-US"/>
-        </w:rPr>
-        <w:t>Binding Assets and Code</w:t>
-      </w:r>
-      <w:bookmarkEnd w:id="13"/>
     </w:p>
     <w:p>
       <w:pPr>
@@ -7136,14 +7134,14 @@
           <w:lang w:val="en-US"/>
         </w:rPr>
       </w:pPr>
-      <w:bookmarkStart w:id="14" w:name="_Toc54798478"/>
+      <w:bookmarkStart w:id="13" w:name="_Toc54798478"/>
       <w:r>
         <w:rPr>
           <w:lang w:val="en-US"/>
         </w:rPr>
         <w:t>Clickable</w:t>
       </w:r>
-      <w:bookmarkEnd w:id="14"/>
+      <w:bookmarkEnd w:id="13"/>
     </w:p>
     <w:p>
       <w:pPr>
@@ -7201,7 +7199,7 @@
           <w:lang w:val="en-US"/>
         </w:rPr>
       </w:pPr>
-      <w:bookmarkStart w:id="15" w:name="_Toc54798479"/>
+      <w:bookmarkStart w:id="14" w:name="_Toc54798479"/>
       <w:r>
         <w:rPr>
           <w:lang w:val="en-US"/>
@@ -7209,23 +7207,23 @@
         <w:lastRenderedPageBreak/>
         <w:t>Dynamic generation</w:t>
       </w:r>
+      <w:bookmarkEnd w:id="14"/>
+    </w:p>
+    <w:p>
+      <w:pPr>
+        <w:pStyle w:val="Heading2"/>
+        <w:rPr>
+          <w:lang w:val="en-US"/>
+        </w:rPr>
+      </w:pPr>
+      <w:bookmarkStart w:id="15" w:name="_Toc54798480"/>
+      <w:r>
+        <w:rPr>
+          <w:lang w:val="en-US"/>
+        </w:rPr>
+        <w:t>Brief</w:t>
+      </w:r>
       <w:bookmarkEnd w:id="15"/>
-    </w:p>
-    <w:p>
-      <w:pPr>
-        <w:pStyle w:val="Heading2"/>
-        <w:rPr>
-          <w:lang w:val="en-US"/>
-        </w:rPr>
-      </w:pPr>
-      <w:bookmarkStart w:id="16" w:name="_Toc54798480"/>
-      <w:r>
-        <w:rPr>
-          <w:lang w:val="en-US"/>
-        </w:rPr>
-        <w:t>Brief</w:t>
-      </w:r>
-      <w:bookmarkEnd w:id="16"/>
     </w:p>
     <w:p>
       <w:pPr>
@@ -7333,14 +7331,14 @@
           <w:lang w:val="en-US"/>
         </w:rPr>
       </w:pPr>
-      <w:bookmarkStart w:id="17" w:name="_Toc54798481"/>
+      <w:bookmarkStart w:id="16" w:name="_Toc54798481"/>
       <w:r>
         <w:rPr>
           <w:lang w:val="en-US"/>
         </w:rPr>
         <w:t>Grid and Tilemap</w:t>
       </w:r>
-      <w:bookmarkEnd w:id="17"/>
+      <w:bookmarkEnd w:id="16"/>
     </w:p>
     <w:p>
       <w:pPr>
@@ -7413,7 +7411,7 @@
           <w:lang w:val="en-US"/>
         </w:rPr>
       </w:pPr>
-      <w:bookmarkStart w:id="18" w:name="_Toc54798482"/>
+      <w:bookmarkStart w:id="17" w:name="_Toc54798482"/>
       <w:r>
         <w:rPr>
           <w:lang w:val="en-US"/>
@@ -7426,6 +7424,102 @@
         </w:rPr>
         <w:t>instantiates</w:t>
       </w:r>
+      <w:bookmarkEnd w:id="17"/>
+    </w:p>
+    <w:p>
+      <w:pPr>
+        <w:rPr>
+          <w:lang w:val="en-US"/>
+        </w:rPr>
+      </w:pPr>
+      <w:r>
+        <w:rPr>
+          <w:lang w:val="en-US"/>
+        </w:rPr>
+        <w:t xml:space="preserve">The real question where the dynamic generation should go? </w:t>
+      </w:r>
+    </w:p>
+    <w:p>
+      <w:pPr>
+        <w:rPr>
+          <w:lang w:val="en-US"/>
+        </w:rPr>
+      </w:pPr>
+      <w:r>
+        <w:rPr>
+          <w:lang w:val="en-US"/>
+        </w:rPr>
+        <w:t xml:space="preserve">The example we have obtained places it inside the game main script at the start. This is okay but what if we want to reuse the code </w:t>
+      </w:r>
+      <w:r>
+        <w:rPr>
+          <w:lang w:val="en-US"/>
+        </w:rPr>
+        <w:t>once,</w:t>
+      </w:r>
+      <w:r>
+        <w:rPr>
+          <w:lang w:val="en-US"/>
+        </w:rPr>
+        <w:t xml:space="preserve"> we</w:t>
+      </w:r>
+      <w:r>
+        <w:rPr>
+          <w:lang w:val="en-US"/>
+        </w:rPr>
+        <w:t xml:space="preserve"> what if we want to</w:t>
+      </w:r>
+      <w:r>
+        <w:rPr>
+          <w:lang w:val="en-US"/>
+        </w:rPr>
+        <w:t xml:space="preserve"> reset</w:t>
+      </w:r>
+      <w:r>
+        <w:rPr>
+          <w:lang w:val="en-US"/>
+        </w:rPr>
+        <w:t xml:space="preserve"> or change the level</w:t>
+      </w:r>
+      <w:r>
+        <w:rPr>
+          <w:lang w:val="en-US"/>
+        </w:rPr>
+        <w:t xml:space="preserve"> without</w:t>
+      </w:r>
+      <w:r>
+        <w:rPr>
+          <w:lang w:val="en-US"/>
+        </w:rPr>
+        <w:t xml:space="preserve"> restarting the scene(program)</w:t>
+      </w:r>
+      <w:r>
+        <w:rPr>
+          <w:lang w:val="en-US"/>
+        </w:rPr>
+        <w:t>.</w:t>
+      </w:r>
+    </w:p>
+    <w:p>
+      <w:pPr>
+        <w:pStyle w:val="Heading3"/>
+        <w:rPr>
+          <w:lang w:val="en-US"/>
+        </w:rPr>
+      </w:pPr>
+      <w:bookmarkStart w:id="18" w:name="_Toc54798483"/>
+      <w:r>
+        <w:rPr>
+          <w:lang w:val="en-US"/>
+        </w:rPr>
+        <w:t>UI</w:t>
+      </w:r>
+      <w:r>
+        <w:rPr>
+          <w:lang w:val="en-US"/>
+        </w:rPr>
+        <w:t xml:space="preserve"> assets and Main script</w:t>
+      </w:r>
       <w:bookmarkEnd w:id="18"/>
     </w:p>
     <w:p>
@@ -7438,315 +7532,219 @@
         <w:rPr>
           <w:lang w:val="en-US"/>
         </w:rPr>
-        <w:t xml:space="preserve">The real question where the dynamic generation should go? </w:t>
-      </w:r>
-    </w:p>
-    <w:p>
-      <w:pPr>
-        <w:rPr>
-          <w:lang w:val="en-US"/>
-        </w:rPr>
-      </w:pPr>
-      <w:r>
-        <w:rPr>
-          <w:lang w:val="en-US"/>
-        </w:rPr>
-        <w:t xml:space="preserve">The example we have obtained places it inside the game main script at the start. This is okay but what if we want to reuse the code </w:t>
-      </w:r>
-      <w:r>
-        <w:rPr>
-          <w:lang w:val="en-US"/>
-        </w:rPr>
-        <w:t>once,</w:t>
-      </w:r>
-      <w:r>
-        <w:rPr>
-          <w:lang w:val="en-US"/>
-        </w:rPr>
-        <w:t xml:space="preserve"> we</w:t>
-      </w:r>
-      <w:r>
-        <w:rPr>
-          <w:lang w:val="en-US"/>
-        </w:rPr>
-        <w:t xml:space="preserve"> what if we want to</w:t>
-      </w:r>
-      <w:r>
-        <w:rPr>
-          <w:lang w:val="en-US"/>
-        </w:rPr>
-        <w:t xml:space="preserve"> reset</w:t>
-      </w:r>
-      <w:r>
-        <w:rPr>
-          <w:lang w:val="en-US"/>
-        </w:rPr>
-        <w:t xml:space="preserve"> or change the level</w:t>
-      </w:r>
-      <w:r>
-        <w:rPr>
-          <w:lang w:val="en-US"/>
-        </w:rPr>
-        <w:t xml:space="preserve"> without</w:t>
-      </w:r>
-      <w:r>
-        <w:rPr>
-          <w:lang w:val="en-US"/>
-        </w:rPr>
-        <w:t xml:space="preserve"> restarting the scene(program)</w:t>
-      </w:r>
-      <w:r>
-        <w:rPr>
-          <w:lang w:val="en-US"/>
-        </w:rPr>
-        <w:t>.</w:t>
-      </w:r>
-    </w:p>
-    <w:p>
-      <w:pPr>
-        <w:pStyle w:val="Heading3"/>
-        <w:rPr>
-          <w:lang w:val="en-US"/>
-        </w:rPr>
-      </w:pPr>
-      <w:bookmarkStart w:id="19" w:name="_Toc54798483"/>
-      <w:r>
-        <w:rPr>
-          <w:lang w:val="en-US"/>
-        </w:rPr>
-        <w:t>UI</w:t>
-      </w:r>
-      <w:r>
-        <w:rPr>
-          <w:lang w:val="en-US"/>
-        </w:rPr>
-        <w:t xml:space="preserve"> assets and Main script</w:t>
+        <w:t xml:space="preserve">Asset can simulate some sort of script </w:t>
+      </w:r>
+      <w:r>
+        <w:rPr>
+          <w:lang w:val="en-US"/>
+        </w:rPr>
+        <w:t xml:space="preserve">hierarchy </w:t>
+      </w:r>
+      <w:r>
+        <w:rPr>
+          <w:lang w:val="en-US"/>
+        </w:rPr>
+        <w:t>of inheritance even if unity doesn’t require i</w:t>
+      </w:r>
+      <w:r>
+        <w:rPr>
+          <w:lang w:val="en-US"/>
+        </w:rPr>
+        <w:t>t</w:t>
+      </w:r>
+      <w:r>
+        <w:rPr>
+          <w:lang w:val="en-US"/>
+        </w:rPr>
+        <w:t xml:space="preserve"> since all starts and updates are executed on launch. The way to do this tie scripts to UI, each UI script will act as a controller starting and launching the main model script.</w:t>
+      </w:r>
+    </w:p>
+    <w:p>
+      <w:pPr>
+        <w:rPr>
+          <w:lang w:val="en-US"/>
+        </w:rPr>
+      </w:pPr>
+      <w:r>
+        <w:rPr>
+          <w:lang w:val="en-US"/>
+        </w:rPr>
+        <w:t>The main model script in this case the grid script component w</w:t>
+      </w:r>
+      <w:r>
+        <w:rPr>
+          <w:lang w:val="en-US"/>
+        </w:rPr>
+        <w:t>hich</w:t>
+      </w:r>
+      <w:r>
+        <w:rPr>
+          <w:lang w:val="en-US"/>
+        </w:rPr>
+        <w:t xml:space="preserve"> ha</w:t>
+      </w:r>
+      <w:r>
+        <w:rPr>
+          <w:lang w:val="en-US"/>
+        </w:rPr>
+        <w:t>s</w:t>
+      </w:r>
+      <w:r>
+        <w:rPr>
+          <w:lang w:val="en-US"/>
+        </w:rPr>
+        <w:t xml:space="preserve"> public variables li</w:t>
+      </w:r>
+      <w:r>
+        <w:rPr>
+          <w:lang w:val="en-US"/>
+        </w:rPr>
+        <w:t>n</w:t>
+      </w:r>
+      <w:r>
+        <w:rPr>
+          <w:lang w:val="en-US"/>
+        </w:rPr>
+        <w:t xml:space="preserve">king to all the </w:t>
+      </w:r>
+      <w:r>
+        <w:rPr>
+          <w:lang w:val="en-US"/>
+        </w:rPr>
+        <w:t>assets</w:t>
+      </w:r>
+      <w:r>
+        <w:rPr>
+          <w:lang w:val="en-US"/>
+        </w:rPr>
+        <w:t xml:space="preserve"> </w:t>
+      </w:r>
+      <w:r>
+        <w:rPr>
+          <w:lang w:val="en-US"/>
+        </w:rPr>
+        <w:t>i</w:t>
+      </w:r>
+      <w:r>
+        <w:rPr>
+          <w:lang w:val="en-US"/>
+        </w:rPr>
+        <w:t xml:space="preserve">n the </w:t>
+      </w:r>
+      <w:r>
+        <w:rPr>
+          <w:lang w:val="en-US"/>
+        </w:rPr>
+        <w:t>scene</w:t>
+      </w:r>
+      <w:r>
+        <w:rPr>
+          <w:lang w:val="en-US"/>
+        </w:rPr>
+        <w:t>, the View. The UI script should act like hooks and have entries inside the running model code to change it.</w:t>
+      </w:r>
+    </w:p>
+    <w:p>
+      <w:pPr>
+        <w:rPr>
+          <w:lang w:val="en-US"/>
+        </w:rPr>
+      </w:pPr>
+      <w:r>
+        <w:rPr>
+          <w:lang w:val="en-US"/>
+        </w:rPr>
+        <w:t xml:space="preserve">An example is a reset script should have a Hook </w:t>
+      </w:r>
+      <w:r>
+        <w:rPr>
+          <w:lang w:val="en-US"/>
+        </w:rPr>
+        <w:t>method</w:t>
+      </w:r>
+      <w:r>
+        <w:rPr>
+          <w:lang w:val="en-US"/>
+        </w:rPr>
+        <w:t xml:space="preserve"> that resets the main script with some special piece of code and then destroy itself after the start is called. The advantage of this is the reset could be started anywhere, even from outside the UI like a fail state.</w:t>
+      </w:r>
+    </w:p>
+    <w:p>
+      <w:pPr>
+        <w:rPr>
+          <w:lang w:val="en-US"/>
+        </w:rPr>
+      </w:pPr>
+      <w:r>
+        <w:rPr>
+          <w:lang w:val="en-US"/>
+        </w:rPr>
+        <w:t xml:space="preserve">The </w:t>
+      </w:r>
+      <w:r>
+        <w:rPr>
+          <w:lang w:val="en-US"/>
+        </w:rPr>
+        <w:t xml:space="preserve">MVC </w:t>
+      </w:r>
+      <w:r>
+        <w:rPr>
+          <w:lang w:val="en-US"/>
+        </w:rPr>
+        <w:t>approach</w:t>
+      </w:r>
+      <w:r>
+        <w:rPr>
+          <w:lang w:val="en-US"/>
+        </w:rPr>
+        <w:t xml:space="preserve"> should let the screen</w:t>
+      </w:r>
+      <w:r>
+        <w:rPr>
+          <w:lang w:val="en-US"/>
+        </w:rPr>
+        <w:t xml:space="preserve"> reset the puzzle from anywhere in the program.</w:t>
+      </w:r>
+    </w:p>
+    <w:p>
+      <w:pPr>
+        <w:pStyle w:val="Heading2"/>
+        <w:rPr>
+          <w:lang w:val="en-US"/>
+        </w:rPr>
+      </w:pPr>
+      <w:bookmarkStart w:id="19" w:name="_Toc54798484"/>
+      <w:r>
+        <w:rPr>
+          <w:lang w:val="en-US"/>
+        </w:rPr>
+        <w:t>GameObjects</w:t>
+      </w:r>
+      <w:r>
+        <w:rPr>
+          <w:lang w:val="en-US"/>
+        </w:rPr>
+        <w:t xml:space="preserve"> into</w:t>
+      </w:r>
+      <w:r>
+        <w:rPr>
+          <w:lang w:val="en-US"/>
+        </w:rPr>
+        <w:t xml:space="preserve"> Tiles into</w:t>
+      </w:r>
+      <w:r>
+        <w:rPr>
+          <w:lang w:val="en-US"/>
+        </w:rPr>
+        <w:t xml:space="preserve"> </w:t>
+      </w:r>
+      <w:r>
+        <w:rPr>
+          <w:lang w:val="en-US"/>
+        </w:rPr>
+        <w:t>Tilemaps</w:t>
       </w:r>
       <w:bookmarkEnd w:id="19"/>
-    </w:p>
-    <w:p>
-      <w:pPr>
-        <w:rPr>
-          <w:lang w:val="en-US"/>
-        </w:rPr>
-      </w:pPr>
-      <w:r>
-        <w:rPr>
-          <w:lang w:val="en-US"/>
-        </w:rPr>
-        <w:t xml:space="preserve">Asset can simulate some sort of script </w:t>
-      </w:r>
-      <w:r>
-        <w:rPr>
-          <w:lang w:val="en-US"/>
-        </w:rPr>
-        <w:t xml:space="preserve">hierarchy </w:t>
-      </w:r>
-      <w:r>
-        <w:rPr>
-          <w:lang w:val="en-US"/>
-        </w:rPr>
-        <w:t>of inheritance even if unity doesn’t require i</w:t>
-      </w:r>
-      <w:r>
-        <w:rPr>
-          <w:lang w:val="en-US"/>
-        </w:rPr>
-        <w:t>t</w:t>
-      </w:r>
-      <w:r>
-        <w:rPr>
-          <w:lang w:val="en-US"/>
-        </w:rPr>
-        <w:t xml:space="preserve"> since all starts and updates are executed on launch. The way to do this tie scripts to UI, each UI script will act as a controller starting and launching the main model script.</w:t>
-      </w:r>
-    </w:p>
-    <w:p>
-      <w:pPr>
-        <w:rPr>
-          <w:lang w:val="en-US"/>
-        </w:rPr>
-      </w:pPr>
-      <w:r>
-        <w:rPr>
-          <w:lang w:val="en-US"/>
-        </w:rPr>
-        <w:t>The main model script in this case the grid script component w</w:t>
-      </w:r>
-      <w:r>
-        <w:rPr>
-          <w:lang w:val="en-US"/>
-        </w:rPr>
-        <w:t>hich</w:t>
-      </w:r>
-      <w:r>
-        <w:rPr>
-          <w:lang w:val="en-US"/>
-        </w:rPr>
-        <w:t xml:space="preserve"> ha</w:t>
-      </w:r>
-      <w:r>
-        <w:rPr>
-          <w:lang w:val="en-US"/>
-        </w:rPr>
-        <w:t>s</w:t>
-      </w:r>
-      <w:r>
-        <w:rPr>
-          <w:lang w:val="en-US"/>
-        </w:rPr>
-        <w:t xml:space="preserve"> public variables li</w:t>
-      </w:r>
-      <w:r>
-        <w:rPr>
-          <w:lang w:val="en-US"/>
-        </w:rPr>
-        <w:t>n</w:t>
-      </w:r>
-      <w:r>
-        <w:rPr>
-          <w:lang w:val="en-US"/>
-        </w:rPr>
-        <w:t xml:space="preserve">king to all the </w:t>
-      </w:r>
-      <w:r>
-        <w:rPr>
-          <w:lang w:val="en-US"/>
-        </w:rPr>
-        <w:t>assets</w:t>
-      </w:r>
-      <w:r>
-        <w:rPr>
-          <w:lang w:val="en-US"/>
-        </w:rPr>
-        <w:t xml:space="preserve"> </w:t>
-      </w:r>
-      <w:r>
-        <w:rPr>
-          <w:lang w:val="en-US"/>
-        </w:rPr>
-        <w:t>i</w:t>
-      </w:r>
-      <w:r>
-        <w:rPr>
-          <w:lang w:val="en-US"/>
-        </w:rPr>
-        <w:t xml:space="preserve">n the </w:t>
-      </w:r>
-      <w:r>
-        <w:rPr>
-          <w:lang w:val="en-US"/>
-        </w:rPr>
-        <w:t>scene</w:t>
-      </w:r>
-      <w:r>
-        <w:rPr>
-          <w:lang w:val="en-US"/>
-        </w:rPr>
-        <w:t>, the View. The UI script should act like hooks and have entries inside the running model code to change it.</w:t>
-      </w:r>
-    </w:p>
-    <w:p>
-      <w:pPr>
-        <w:rPr>
-          <w:lang w:val="en-US"/>
-        </w:rPr>
-      </w:pPr>
-      <w:r>
-        <w:rPr>
-          <w:lang w:val="en-US"/>
-        </w:rPr>
-        <w:t xml:space="preserve">An example is a reset script should have a Hook </w:t>
-      </w:r>
-      <w:r>
-        <w:rPr>
-          <w:lang w:val="en-US"/>
-        </w:rPr>
-        <w:t>method</w:t>
-      </w:r>
-      <w:r>
-        <w:rPr>
-          <w:lang w:val="en-US"/>
-        </w:rPr>
-        <w:t xml:space="preserve"> that resets the main script with some special piece of code and then destroy itself after the start is called. The advantage of this is the reset could be started anywhere, even from outside the UI like a fail state.</w:t>
-      </w:r>
-    </w:p>
-    <w:p>
-      <w:pPr>
-        <w:rPr>
-          <w:lang w:val="en-US"/>
-        </w:rPr>
-      </w:pPr>
-      <w:r>
-        <w:rPr>
-          <w:lang w:val="en-US"/>
-        </w:rPr>
-        <w:t xml:space="preserve">The </w:t>
-      </w:r>
-      <w:r>
-        <w:rPr>
-          <w:lang w:val="en-US"/>
-        </w:rPr>
-        <w:t xml:space="preserve">MVC </w:t>
-      </w:r>
-      <w:r>
-        <w:rPr>
-          <w:lang w:val="en-US"/>
-        </w:rPr>
-        <w:t>approach</w:t>
-      </w:r>
-      <w:r>
-        <w:rPr>
-          <w:lang w:val="en-US"/>
-        </w:rPr>
-        <w:t xml:space="preserve"> should let the screen</w:t>
-      </w:r>
-      <w:r>
-        <w:rPr>
-          <w:lang w:val="en-US"/>
-        </w:rPr>
-        <w:t xml:space="preserve"> reset the puzzle from anywhere in the program.</w:t>
-      </w:r>
-    </w:p>
-    <w:p>
-      <w:pPr>
-        <w:pStyle w:val="Heading2"/>
-        <w:rPr>
-          <w:lang w:val="en-US"/>
-        </w:rPr>
-      </w:pPr>
-      <w:bookmarkStart w:id="20" w:name="_Toc54798484"/>
-      <w:r>
-        <w:rPr>
-          <w:lang w:val="en-US"/>
-        </w:rPr>
-        <w:t>GameObjects</w:t>
-      </w:r>
-      <w:r>
-        <w:rPr>
-          <w:lang w:val="en-US"/>
-        </w:rPr>
-        <w:t xml:space="preserve"> into</w:t>
-      </w:r>
-      <w:r>
-        <w:rPr>
-          <w:lang w:val="en-US"/>
-        </w:rPr>
-        <w:t xml:space="preserve"> Tiles into</w:t>
-      </w:r>
-      <w:r>
-        <w:rPr>
-          <w:lang w:val="en-US"/>
-        </w:rPr>
-        <w:t xml:space="preserve"> </w:t>
-      </w:r>
-      <w:r>
-        <w:rPr>
-          <w:lang w:val="en-US"/>
-        </w:rPr>
-        <w:t>Tilemaps</w:t>
-      </w:r>
-      <w:bookmarkEnd w:id="20"/>
     </w:p>
     <w:p>
       <w:pPr>
@@ -8022,14 +8020,14 @@
           <w:lang w:val="en-US"/>
         </w:rPr>
       </w:pPr>
-      <w:bookmarkStart w:id="21" w:name="_Toc54798485"/>
+      <w:bookmarkStart w:id="20" w:name="_Toc54798485"/>
       <w:r>
         <w:rPr>
           <w:lang w:val="en-US"/>
         </w:rPr>
         <w:t>Summary</w:t>
       </w:r>
-      <w:bookmarkEnd w:id="21"/>
+      <w:bookmarkEnd w:id="20"/>
     </w:p>
     <w:p>
       <w:pPr>
@@ -8157,46 +8155,46 @@
       <w:pPr>
         <w:pStyle w:val="Heading1"/>
       </w:pPr>
-      <w:bookmarkStart w:id="22" w:name="_Toc54798486"/>
+      <w:bookmarkStart w:id="21" w:name="_Toc54798486"/>
       <w:r>
         <w:lastRenderedPageBreak/>
         <w:t>Loading of the level</w:t>
       </w:r>
+      <w:bookmarkEnd w:id="21"/>
+    </w:p>
+    <w:p>
+      <w:pPr>
+        <w:pStyle w:val="Heading2"/>
+      </w:pPr>
+      <w:bookmarkStart w:id="22" w:name="_Toc54798487"/>
+      <w:r>
+        <w:t>Brief</w:t>
+      </w:r>
       <w:bookmarkEnd w:id="22"/>
     </w:p>
     <w:p>
+      <w:r>
+        <w:t xml:space="preserve">Now that we have a generating map with clickable tiles, the next step will be how to use that to generate a </w:t>
+      </w:r>
+      <w:r>
+        <w:t>hard-coded</w:t>
+      </w:r>
+      <w:r>
+        <w:t xml:space="preserve"> puzzle. There needs to be a simple storage method of the puzzle and a </w:t>
+      </w:r>
+      <w:r>
+        <w:t>rendered version.</w:t>
+      </w:r>
+    </w:p>
+    <w:p>
       <w:pPr>
         <w:pStyle w:val="Heading2"/>
       </w:pPr>
-      <w:bookmarkStart w:id="23" w:name="_Toc54798487"/>
-      <w:r>
-        <w:t>Brief</w:t>
+      <w:bookmarkStart w:id="23" w:name="_Toc54798488"/>
+      <w:r>
+        <w:t>Simple storage method</w:t>
       </w:r>
       <w:bookmarkEnd w:id="23"/>
-    </w:p>
-    <w:p>
-      <w:r>
-        <w:t xml:space="preserve">Now that we have a generating map with clickable tiles, the next step will be how to use that to generate a </w:t>
-      </w:r>
-      <w:r>
-        <w:t>hard-coded</w:t>
-      </w:r>
-      <w:r>
-        <w:t xml:space="preserve"> puzzle. There needs to be a simple storage method of the puzzle and a </w:t>
-      </w:r>
-      <w:r>
-        <w:t>rendered version.</w:t>
-      </w:r>
-    </w:p>
-    <w:p>
-      <w:pPr>
-        <w:pStyle w:val="Heading2"/>
-      </w:pPr>
-      <w:bookmarkStart w:id="24" w:name="_Toc54798488"/>
-      <w:r>
-        <w:t>Simple storage method</w:t>
-      </w:r>
-      <w:bookmarkEnd w:id="24"/>
     </w:p>
     <w:p>
       <w:r>
@@ -8327,11 +8325,11 @@
       <w:pPr>
         <w:pStyle w:val="Heading2"/>
       </w:pPr>
-      <w:bookmarkStart w:id="25" w:name="_Toc54798489"/>
+      <w:bookmarkStart w:id="24" w:name="_Toc54798489"/>
       <w:r>
         <w:t>Loaded map storage</w:t>
       </w:r>
-      <w:bookmarkEnd w:id="25"/>
+      <w:bookmarkEnd w:id="24"/>
     </w:p>
     <w:p>
       <w:r>
@@ -8423,7 +8421,7 @@
       <w:pPr>
         <w:pStyle w:val="Heading2"/>
       </w:pPr>
-      <w:bookmarkStart w:id="26" w:name="_Toc54798490"/>
+      <w:bookmarkStart w:id="25" w:name="_Toc54798490"/>
       <w:r>
         <w:lastRenderedPageBreak/>
         <w:t>Save</w:t>
@@ -8440,7 +8438,7 @@
       <w:r>
         <w:t xml:space="preserve"> format</w:t>
       </w:r>
-      <w:bookmarkEnd w:id="26"/>
+      <w:bookmarkEnd w:id="25"/>
     </w:p>
     <w:p>
       <w:r>
@@ -8513,99 +8511,99 @@
       <w:pPr>
         <w:pStyle w:val="Heading3"/>
       </w:pPr>
-      <w:bookmarkStart w:id="27" w:name="_Toc54798491"/>
+      <w:bookmarkStart w:id="26" w:name="_Toc54798491"/>
       <w:r>
         <w:t>Result</w:t>
       </w:r>
+      <w:bookmarkEnd w:id="26"/>
+    </w:p>
+    <w:p>
+      <w:pPr>
+        <w:pStyle w:val="Snippets"/>
+      </w:pPr>
+      <w:r>
+        <w:t xml:space="preserve">    </w:t>
+      </w:r>
+      <w:proofErr w:type="spellStart"/>
+      <w:r>
+        <w:t>level.width</w:t>
+      </w:r>
+      <w:proofErr w:type="spellEnd"/>
+      <w:r>
+        <w:t xml:space="preserve"> = 10;</w:t>
+      </w:r>
+    </w:p>
+    <w:p>
+      <w:pPr>
+        <w:pStyle w:val="Snippets"/>
+      </w:pPr>
+      <w:r>
+        <w:t xml:space="preserve">    </w:t>
+      </w:r>
+      <w:proofErr w:type="spellStart"/>
+      <w:r>
+        <w:t>level.height</w:t>
+      </w:r>
+      <w:proofErr w:type="spellEnd"/>
+      <w:r>
+        <w:t xml:space="preserve"> = 10;</w:t>
+      </w:r>
+    </w:p>
+    <w:p>
+      <w:pPr>
+        <w:pStyle w:val="Snippets"/>
+      </w:pPr>
+      <w:r>
+        <w:t xml:space="preserve">    </w:t>
+      </w:r>
+      <w:proofErr w:type="spellStart"/>
+      <w:r>
+        <w:t>level.tileArray</w:t>
+      </w:r>
+      <w:proofErr w:type="spellEnd"/>
+      <w:r>
+        <w:t xml:space="preserve"> = new int[</w:t>
+      </w:r>
+      <w:proofErr w:type="spellStart"/>
+      <w:r>
+        <w:t>level.width</w:t>
+      </w:r>
+      <w:proofErr w:type="spellEnd"/>
+      <w:r>
+        <w:t xml:space="preserve">, </w:t>
+      </w:r>
+      <w:proofErr w:type="spellStart"/>
+      <w:r>
+        <w:t>level.height</w:t>
+      </w:r>
+      <w:proofErr w:type="spellEnd"/>
+      <w:r>
+        <w:t>];</w:t>
+      </w:r>
+    </w:p>
+    <w:p>
+      <w:pPr>
+        <w:pStyle w:val="Snippets"/>
+      </w:pPr>
+      <w:r>
+        <w:t xml:space="preserve">    level</w:t>
+      </w:r>
+      <w:r>
+        <w:t>.</w:t>
+      </w:r>
+      <w:r>
+        <w:t>name = "";</w:t>
+      </w:r>
+    </w:p>
+    <w:p>
+      <w:pPr>
+        <w:pStyle w:val="Heading2"/>
+      </w:pPr>
+      <w:bookmarkStart w:id="27" w:name="_Toc54798492"/>
+      <w:r>
+        <w:t>Load level format</w:t>
+      </w:r>
       <w:bookmarkEnd w:id="27"/>
-    </w:p>
-    <w:p>
-      <w:pPr>
-        <w:pStyle w:val="Snippets"/>
-      </w:pPr>
-      <w:r>
-        <w:t xml:space="preserve">    </w:t>
-      </w:r>
-      <w:proofErr w:type="spellStart"/>
-      <w:r>
-        <w:t>level.width</w:t>
-      </w:r>
-      <w:proofErr w:type="spellEnd"/>
-      <w:r>
-        <w:t xml:space="preserve"> = 10;</w:t>
-      </w:r>
-    </w:p>
-    <w:p>
-      <w:pPr>
-        <w:pStyle w:val="Snippets"/>
-      </w:pPr>
-      <w:r>
-        <w:t xml:space="preserve">    </w:t>
-      </w:r>
-      <w:proofErr w:type="spellStart"/>
-      <w:r>
-        <w:t>level.height</w:t>
-      </w:r>
-      <w:proofErr w:type="spellEnd"/>
-      <w:r>
-        <w:t xml:space="preserve"> = 10;</w:t>
-      </w:r>
-    </w:p>
-    <w:p>
-      <w:pPr>
-        <w:pStyle w:val="Snippets"/>
-      </w:pPr>
-      <w:r>
-        <w:t xml:space="preserve">    </w:t>
-      </w:r>
-      <w:proofErr w:type="spellStart"/>
-      <w:r>
-        <w:t>level.tileArray</w:t>
-      </w:r>
-      <w:proofErr w:type="spellEnd"/>
-      <w:r>
-        <w:t xml:space="preserve"> = new int[</w:t>
-      </w:r>
-      <w:proofErr w:type="spellStart"/>
-      <w:r>
-        <w:t>level.width</w:t>
-      </w:r>
-      <w:proofErr w:type="spellEnd"/>
-      <w:r>
-        <w:t xml:space="preserve">, </w:t>
-      </w:r>
-      <w:proofErr w:type="spellStart"/>
-      <w:r>
-        <w:t>level.height</w:t>
-      </w:r>
-      <w:proofErr w:type="spellEnd"/>
-      <w:r>
-        <w:t>];</w:t>
-      </w:r>
-    </w:p>
-    <w:p>
-      <w:pPr>
-        <w:pStyle w:val="Snippets"/>
-      </w:pPr>
-      <w:r>
-        <w:t xml:space="preserve">    level</w:t>
-      </w:r>
-      <w:r>
-        <w:t>.</w:t>
-      </w:r>
-      <w:r>
-        <w:t>name = "";</w:t>
-      </w:r>
-    </w:p>
-    <w:p>
-      <w:pPr>
-        <w:pStyle w:val="Heading2"/>
-      </w:pPr>
-      <w:bookmarkStart w:id="28" w:name="_Toc54798492"/>
-      <w:r>
-        <w:t>Load level format</w:t>
-      </w:r>
-      <w:bookmarkEnd w:id="28"/>
     </w:p>
     <w:p>
       <w:r>
@@ -8875,12 +8873,12 @@
       <w:pPr>
         <w:pStyle w:val="Heading3"/>
       </w:pPr>
-      <w:bookmarkStart w:id="29" w:name="_Toc54798493"/>
+      <w:bookmarkStart w:id="28" w:name="_Toc54798493"/>
       <w:r>
         <w:lastRenderedPageBreak/>
         <w:t>Reading the Json into the Level object</w:t>
       </w:r>
-      <w:bookmarkEnd w:id="29"/>
+      <w:bookmarkEnd w:id="28"/>
     </w:p>
     <w:p>
       <w:proofErr w:type="spellStart"/>
@@ -9004,95 +9002,158 @@
       <w:pPr>
         <w:pStyle w:val="Heading3"/>
       </w:pPr>
-      <w:bookmarkStart w:id="30" w:name="_Toc54798494"/>
+      <w:bookmarkStart w:id="29" w:name="_Toc54798494"/>
       <w:r>
         <w:t>Result</w:t>
       </w:r>
+      <w:bookmarkEnd w:id="29"/>
+    </w:p>
+    <w:p>
+      <w:r>
+        <w:t>{"width":10,"height":10,"name":""}</w:t>
+      </w:r>
+    </w:p>
+    <w:p>
+      <w:r>
+        <w:t>This simple json code can be converted from a text file into a level object.</w:t>
+      </w:r>
+    </w:p>
+    <w:p>
+      <w:r>
+        <w:t>level = JsonUtility.FromJson&lt;Level&gt;(File.ReadAllText(Application.dataPath + "/Scripts/Map1.json"));</w:t>
+      </w:r>
+    </w:p>
+    <w:p>
+      <w:pPr>
+        <w:pStyle w:val="Heading2"/>
+      </w:pPr>
+      <w:bookmarkStart w:id="30" w:name="_Toc54798495"/>
+      <w:r>
+        <w:t>Loading Json Format</w:t>
+      </w:r>
       <w:bookmarkEnd w:id="30"/>
     </w:p>
     <w:p>
       <w:r>
-        <w:t>{"width":10,"height":10,"name":""}</w:t>
-      </w:r>
-    </w:p>
-    <w:p>
-      <w:r>
-        <w:t>This simple json code can be converted from a text file into a level object.</w:t>
-      </w:r>
-    </w:p>
-    <w:p>
-      <w:r>
-        <w:t>level = JsonUtility.FromJson&lt;Level&gt;(File.ReadAllText(Application.dataPath + "/Scripts/Map1.json"));</w:t>
-      </w:r>
-    </w:p>
-    <w:p>
-      <w:pPr>
-        <w:pStyle w:val="Heading2"/>
-      </w:pPr>
-      <w:bookmarkStart w:id="31" w:name="_Toc54798495"/>
-      <w:r>
-        <w:t>Loading Json Format</w:t>
+        <w:t xml:space="preserve">The issue is any complex array or object </w:t>
+      </w:r>
+      <w:r>
+        <w:t>won’t</w:t>
+      </w:r>
+      <w:r>
+        <w:t xml:space="preserve"> save to json, but we can use this issue as a strength of code that means out level object could have packed map that is just and array and an unpacked version within the instance of itself.</w:t>
+      </w:r>
+    </w:p>
+    <w:p>
+      <w:r>
+        <w:t xml:space="preserve">public int[] </w:t>
+      </w:r>
+      <w:proofErr w:type="spellStart"/>
+      <w:r>
+        <w:t>tileArray_packed</w:t>
+      </w:r>
+      <w:proofErr w:type="spellEnd"/>
+      <w:r>
+        <w:t>;</w:t>
+      </w:r>
+    </w:p>
+    <w:p>
+      <w:r>
+        <w:t xml:space="preserve">this means it </w:t>
+      </w:r>
+      <w:r>
+        <w:t>won’t</w:t>
+      </w:r>
+      <w:r>
+        <w:t xml:space="preserve"> save 2 maps just one to json.</w:t>
+      </w:r>
+    </w:p>
+    <w:p>
+      <w:r>
+        <w:t xml:space="preserve">We can pack </w:t>
+      </w:r>
+      <w:proofErr w:type="spellStart"/>
+      <w:r>
+        <w:t>andupack</w:t>
+      </w:r>
+      <w:proofErr w:type="spellEnd"/>
+      <w:r>
+        <w:t xml:space="preserve"> the map when we set the tiles inside start with the same loops.</w:t>
+      </w:r>
+    </w:p>
+    <w:p>
+      <w:proofErr w:type="spellStart"/>
+      <w:r>
+        <w:t>level.tileArray</w:t>
+      </w:r>
+      <w:proofErr w:type="spellEnd"/>
+      <w:r>
+        <w:t xml:space="preserve">[y, x] = </w:t>
+      </w:r>
+      <w:proofErr w:type="spellStart"/>
+      <w:r>
+        <w:t>level.tileArray_packed</w:t>
+      </w:r>
+      <w:proofErr w:type="spellEnd"/>
+      <w:r>
+        <w:t>[y * 10 + x];</w:t>
+      </w:r>
+    </w:p>
+    <w:p>
+      <w:r>
+        <w:t>T</w:t>
+      </w:r>
+      <w:r>
+        <w:t xml:space="preserve">he reverse equation can be used to save the file. The only issue with loading is any variables that is not created due to </w:t>
+      </w:r>
+      <w:r>
+        <w:t>lack of saved variables in the json need to be created after the level is loaded.</w:t>
+      </w:r>
+    </w:p>
+    <w:p>
+      <w:pPr>
+        <w:pStyle w:val="Heading3"/>
+      </w:pPr>
+      <w:bookmarkStart w:id="31" w:name="_Toc54798496"/>
+      <w:r>
+        <w:t>Result</w:t>
       </w:r>
       <w:bookmarkEnd w:id="31"/>
     </w:p>
     <w:p>
       <w:r>
-        <w:t xml:space="preserve">The issue is any complex array or object </w:t>
-      </w:r>
-      <w:proofErr w:type="spellStart"/>
-      <w:r>
-        <w:t>wont</w:t>
-      </w:r>
-      <w:proofErr w:type="spellEnd"/>
-      <w:r>
-        <w:t xml:space="preserve"> save to json, but we can use this issue as a strength of code that means out level object could have packed map that is just and array and an unpacked version within the instance of itself.</w:t>
-      </w:r>
-    </w:p>
-    <w:p>
-      <w:r>
-        <w:t xml:space="preserve">public int[] </w:t>
-      </w:r>
-      <w:proofErr w:type="spellStart"/>
-      <w:r>
-        <w:t>tileArray_packed</w:t>
-      </w:r>
-      <w:proofErr w:type="spellEnd"/>
-      <w:r>
-        <w:t>;</w:t>
-      </w:r>
-    </w:p>
-    <w:p>
-      <w:r>
-        <w:t xml:space="preserve">this means it </w:t>
-      </w:r>
-      <w:r>
-        <w:t>won’t</w:t>
-      </w:r>
-      <w:r>
-        <w:t xml:space="preserve"> save 2 maps just one to json.</w:t>
-      </w:r>
-    </w:p>
-    <w:p>
-      <w:r>
-        <w:t xml:space="preserve">We can pack </w:t>
-      </w:r>
-      <w:proofErr w:type="spellStart"/>
-      <w:r>
-        <w:t>andupack</w:t>
-      </w:r>
-      <w:proofErr w:type="spellEnd"/>
-      <w:r>
-        <w:t xml:space="preserve"> the map when we set the tiles inside start with the same loops.</w:t>
-      </w:r>
-    </w:p>
-    <w:p>
-      <w:proofErr w:type="spellStart"/>
-      <w:r>
-        <w:t>level.tileArray</w:t>
-      </w:r>
-      <w:proofErr w:type="spellEnd"/>
-      <w:r>
-        <w:t xml:space="preserve">[y, x] = </w:t>
+        <w:t xml:space="preserve">I will leave this </w:t>
+      </w:r>
+      <w:r>
+        <w:t>here,</w:t>
+      </w:r>
+      <w:r>
+        <w:t xml:space="preserve"> but I could just use the packed map for </w:t>
+      </w:r>
+      <w:r>
+        <w:t>now,</w:t>
+      </w:r>
+      <w:r>
+        <w:t xml:space="preserve"> but this may change if I </w:t>
+      </w:r>
+      <w:r>
+        <w:t>must</w:t>
+      </w:r>
+      <w:r>
+        <w:t xml:space="preserve"> have more complex maps that do need to be packed or unpacked.</w:t>
+      </w:r>
+    </w:p>
+    <w:p>
+      <w:r>
+        <w:t>The correct y and x coordaining in the array are the max width times the height plus the width since for everything max width you will get a new row.</w:t>
+      </w:r>
+    </w:p>
+    <w:p>
+      <w:pPr>
+        <w:pStyle w:val="Snippets"/>
+      </w:pPr>
+      <w:r>
+        <w:t>if (</w:t>
       </w:r>
       <w:proofErr w:type="spellStart"/>
       <w:r>
@@ -9100,56 +9161,15 @@
       </w:r>
       <w:proofErr w:type="spellEnd"/>
       <w:r>
-        <w:t>[y * 10 + x];</w:t>
-      </w:r>
-    </w:p>
-    <w:p>
-      <w:r>
-        <w:t>T</w:t>
-      </w:r>
-      <w:r>
-        <w:t xml:space="preserve">he reverse equation can be used to save the file. The only issue with loading is any variables that is not created due to </w:t>
-      </w:r>
-      <w:r>
-        <w:t>lack of saved variables in the json need to be created after the level is loaded.</w:t>
-      </w:r>
-    </w:p>
-    <w:p>
-      <w:pPr>
-        <w:pStyle w:val="Heading3"/>
-      </w:pPr>
-      <w:bookmarkStart w:id="32" w:name="_Toc54798496"/>
-      <w:r>
-        <w:t>Result</w:t>
-      </w:r>
-      <w:bookmarkEnd w:id="32"/>
-    </w:p>
-    <w:p>
-      <w:r>
-        <w:t xml:space="preserve">I will leave this </w:t>
-      </w:r>
-      <w:r>
-        <w:t>here,</w:t>
-      </w:r>
-      <w:r>
-        <w:t xml:space="preserve"> but I could just use the packed map for </w:t>
-      </w:r>
-      <w:r>
-        <w:t>now,</w:t>
-      </w:r>
-      <w:r>
-        <w:t xml:space="preserve"> but this may change if I </w:t>
-      </w:r>
-      <w:r>
-        <w:t>must</w:t>
-      </w:r>
-      <w:r>
-        <w:t xml:space="preserve"> have more complex maps that do need to be packed or unpacked.</w:t>
-      </w:r>
-    </w:p>
-    <w:p>
-      <w:r>
-        <w:t>The correct y and x coordaining in the array are the max width times the height plus the width since for everything max width you will get a new row.</w:t>
+        <w:t xml:space="preserve">[y * </w:t>
+      </w:r>
+      <w:proofErr w:type="spellStart"/>
+      <w:r>
+        <w:t>level.width</w:t>
+      </w:r>
+      <w:proofErr w:type="spellEnd"/>
+      <w:r>
+        <w:t xml:space="preserve"> + x] != 0)</w:t>
       </w:r>
     </w:p>
     <w:p>
@@ -9157,7 +9177,15 @@
         <w:pStyle w:val="Snippets"/>
       </w:pPr>
       <w:r>
-        <w:t>if (</w:t>
+        <w:t>{</w:t>
+      </w:r>
+      <w:proofErr w:type="spellStart"/>
+      <w:r>
+        <w:t>number.text</w:t>
+      </w:r>
+      <w:proofErr w:type="spellEnd"/>
+      <w:r>
+        <w:t xml:space="preserve"> = </w:t>
       </w:r>
       <w:proofErr w:type="spellStart"/>
       <w:r>
@@ -9173,38 +9201,6 @@
       </w:r>
       <w:proofErr w:type="spellEnd"/>
       <w:r>
-        <w:t xml:space="preserve"> + x] != 0)</w:t>
-      </w:r>
-    </w:p>
-    <w:p>
-      <w:pPr>
-        <w:pStyle w:val="Snippets"/>
-      </w:pPr>
-      <w:r>
-        <w:t>{</w:t>
-      </w:r>
-      <w:proofErr w:type="spellStart"/>
-      <w:r>
-        <w:t>number.text</w:t>
-      </w:r>
-      <w:proofErr w:type="spellEnd"/>
-      <w:r>
-        <w:t xml:space="preserve"> = </w:t>
-      </w:r>
-      <w:proofErr w:type="spellStart"/>
-      <w:r>
-        <w:t>level.tileArray_packed</w:t>
-      </w:r>
-      <w:proofErr w:type="spellEnd"/>
-      <w:r>
-        <w:t xml:space="preserve">[y * </w:t>
-      </w:r>
-      <w:proofErr w:type="spellStart"/>
-      <w:r>
-        <w:t>level.width</w:t>
-      </w:r>
-      <w:proofErr w:type="spellEnd"/>
-      <w:r>
         <w:t xml:space="preserve"> + x].</w:t>
       </w:r>
       <w:proofErr w:type="spellStart"/>
@@ -9225,46 +9221,46 @@
       <w:pPr>
         <w:pStyle w:val="Heading1"/>
       </w:pPr>
-      <w:bookmarkStart w:id="33" w:name="_Toc54798497"/>
+      <w:bookmarkStart w:id="32" w:name="_Toc54798497"/>
       <w:r>
         <w:lastRenderedPageBreak/>
         <w:t>Selecting correct tile</w:t>
       </w:r>
+      <w:bookmarkEnd w:id="32"/>
+    </w:p>
+    <w:p>
+      <w:pPr>
+        <w:pStyle w:val="Heading2"/>
+      </w:pPr>
+      <w:bookmarkStart w:id="33" w:name="_Toc54798498"/>
+      <w:r>
+        <w:t>Brief</w:t>
+      </w:r>
       <w:bookmarkEnd w:id="33"/>
     </w:p>
     <w:p>
+      <w:r>
+        <w:t>We need some game logic to first detect where the correct tile is selected or not</w:t>
+      </w:r>
+      <w:r>
+        <w:t xml:space="preserve">. </w:t>
+      </w:r>
+      <w:r>
+        <w:t>Then compare the correct tiles to the selected one to win the game. Some logic with sprites is added to make the game more clear</w:t>
+      </w:r>
+    </w:p>
+    <w:p>
       <w:pPr>
         <w:pStyle w:val="Heading2"/>
       </w:pPr>
-      <w:bookmarkStart w:id="34" w:name="_Toc54798498"/>
-      <w:r>
-        <w:t>Brief</w:t>
+      <w:bookmarkStart w:id="34" w:name="_Toc54798499"/>
+      <w:r>
+        <w:t>Selected tile</w:t>
+      </w:r>
+      <w:r>
+        <w:t xml:space="preserve"> stored into level</w:t>
       </w:r>
       <w:bookmarkEnd w:id="34"/>
-    </w:p>
-    <w:p>
-      <w:r>
-        <w:t>We need some game logic to first detect where the correct tile is selected or not</w:t>
-      </w:r>
-      <w:r>
-        <w:t xml:space="preserve">. </w:t>
-      </w:r>
-      <w:r>
-        <w:t>Then compare the correct tiles to the selected one to win the game. Some logic with sprites is added to make the game more clear</w:t>
-      </w:r>
-    </w:p>
-    <w:p>
-      <w:pPr>
-        <w:pStyle w:val="Heading2"/>
-      </w:pPr>
-      <w:bookmarkStart w:id="35" w:name="_Toc54798499"/>
-      <w:r>
-        <w:t>Selected tile</w:t>
-      </w:r>
-      <w:r>
-        <w:t xml:space="preserve"> stored into level</w:t>
-      </w:r>
-      <w:bookmarkEnd w:id="35"/>
     </w:p>
     <w:p>
       <w:r>
@@ -9307,31 +9303,216 @@
       <w:pPr>
         <w:pStyle w:val="Heading3"/>
       </w:pPr>
-      <w:bookmarkStart w:id="36" w:name="_Toc54798500"/>
+      <w:bookmarkStart w:id="35" w:name="_Toc54798500"/>
       <w:r>
         <w:t>Result</w:t>
       </w:r>
+      <w:bookmarkEnd w:id="35"/>
+    </w:p>
+    <w:p>
+      <w:pPr>
+        <w:pStyle w:val="NoSpacing"/>
+      </w:pPr>
+      <w:r>
+        <w:t>The json storage is expanded.</w:t>
+      </w:r>
+    </w:p>
+    <w:p>
+      <w:pPr>
+        <w:pStyle w:val="NoSpacing"/>
+      </w:pPr>
+    </w:p>
+    <w:p>
+      <w:pPr>
+        <w:pStyle w:val="Snippets"/>
+      </w:pPr>
+      <w:r>
+        <w:t>private class Level</w:t>
+      </w:r>
+    </w:p>
+    <w:p>
+      <w:pPr>
+        <w:pStyle w:val="Snippets"/>
+      </w:pPr>
+      <w:r>
+        <w:t xml:space="preserve">  {</w:t>
+      </w:r>
+    </w:p>
+    <w:p>
+      <w:pPr>
+        <w:pStyle w:val="Snippets"/>
+      </w:pPr>
+      <w:r>
+        <w:t xml:space="preserve">    public int width;</w:t>
+      </w:r>
+    </w:p>
+    <w:p>
+      <w:pPr>
+        <w:pStyle w:val="Snippets"/>
+      </w:pPr>
+      <w:r>
+        <w:t xml:space="preserve">    public int height;</w:t>
+      </w:r>
+    </w:p>
+    <w:p>
+      <w:pPr>
+        <w:pStyle w:val="Snippets"/>
+      </w:pPr>
+      <w:r>
+        <w:t xml:space="preserve">    public int[] </w:t>
+      </w:r>
+      <w:proofErr w:type="spellStart"/>
+      <w:r>
+        <w:t>tileType</w:t>
+      </w:r>
+      <w:proofErr w:type="spellEnd"/>
+      <w:r>
+        <w:t>;</w:t>
+      </w:r>
+    </w:p>
+    <w:p>
+      <w:pPr>
+        <w:pStyle w:val="Snippets"/>
+      </w:pPr>
+      <w:r>
+        <w:t xml:space="preserve">    public int[] </w:t>
+      </w:r>
+      <w:proofErr w:type="spellStart"/>
+      <w:r>
+        <w:t>tileCorrect</w:t>
+      </w:r>
+      <w:proofErr w:type="spellEnd"/>
+      <w:r>
+        <w:t>;</w:t>
+      </w:r>
+    </w:p>
+    <w:p>
+      <w:pPr>
+        <w:pStyle w:val="Snippets"/>
+      </w:pPr>
+      <w:r>
+        <w:t xml:space="preserve">    public int[] </w:t>
+      </w:r>
+      <w:proofErr w:type="spellStart"/>
+      <w:r>
+        <w:t>tileSelected</w:t>
+      </w:r>
+      <w:proofErr w:type="spellEnd"/>
+      <w:r>
+        <w:t>;</w:t>
+      </w:r>
+    </w:p>
+    <w:p>
+      <w:pPr>
+        <w:pStyle w:val="Snippets"/>
+      </w:pPr>
+      <w:r>
+        <w:t xml:space="preserve">    public string name;</w:t>
+      </w:r>
+    </w:p>
+    <w:p>
+      <w:pPr>
+        <w:pStyle w:val="Snippets"/>
+      </w:pPr>
+      <w:r>
+        <w:t xml:space="preserve">  }</w:t>
+      </w:r>
+    </w:p>
+    <w:p>
+      <w:pPr>
+        <w:pStyle w:val="Heading2"/>
+      </w:pPr>
+      <w:bookmarkStart w:id="36" w:name="_Toc54798501"/>
+      <w:r>
+        <w:t>Checking tile is correct</w:t>
+      </w:r>
       <w:bookmarkEnd w:id="36"/>
     </w:p>
     <w:p>
-      <w:pPr>
-        <w:pStyle w:val="NoSpacing"/>
-      </w:pPr>
-      <w:r>
-        <w:t>The json storage is expanded.</w:t>
-      </w:r>
-    </w:p>
-    <w:p>
-      <w:pPr>
-        <w:pStyle w:val="NoSpacing"/>
-      </w:pPr>
+      <w:r>
+        <w:t xml:space="preserve">The issue is we have two arrays and then need to be </w:t>
+      </w:r>
+      <w:r>
+        <w:t>compared</w:t>
+      </w:r>
+      <w:r>
+        <w:t>, we could loop</w:t>
+      </w:r>
+      <w:r>
+        <w:t xml:space="preserve"> each array comparing each index and counting the amount of equivalence until we reach the count of width time hight of the map</w:t>
+      </w:r>
+      <w:r>
+        <w:t>.</w:t>
+      </w:r>
+    </w:p>
+    <w:p>
+      <w:r>
+        <w:t xml:space="preserve">There is a simple C# function called </w:t>
+      </w:r>
+      <w:proofErr w:type="spellStart"/>
+      <w:r>
+        <w:t>SequenceEqual</w:t>
+      </w:r>
+      <w:proofErr w:type="spellEnd"/>
+      <w:r>
+        <w:t xml:space="preserve"> that can do this without having to loop </w:t>
+      </w:r>
+      <w:r>
+        <w:t>through the array.</w:t>
+      </w:r>
+      <w:r>
+        <w:t xml:space="preserve"> Once you have </w:t>
+      </w:r>
+      <w:r>
+        <w:t>won</w:t>
+      </w:r>
+      <w:r>
+        <w:t xml:space="preserve"> the game needs to end and a UI element need to popup to continue if the game isn’t complete then save the to file and</w:t>
+      </w:r>
+      <w:r>
+        <w:t xml:space="preserve"> then</w:t>
+      </w:r>
+      <w:r>
+        <w:t xml:space="preserve"> continue.</w:t>
+      </w:r>
+    </w:p>
+    <w:p>
+      <w:pPr>
+        <w:pStyle w:val="Heading3"/>
+      </w:pPr>
+      <w:bookmarkStart w:id="37" w:name="_Toc54798502"/>
+      <w:r>
+        <w:t>Result</w:t>
+      </w:r>
+      <w:bookmarkEnd w:id="37"/>
+    </w:p>
+    <w:p>
+      <w:r>
+        <w:t>The else was moved here from the existing code since we don’t want a saved map to be correct. The dialog box should be dynamically filled with content.</w:t>
+      </w:r>
     </w:p>
     <w:p>
       <w:pPr>
         <w:pStyle w:val="Snippets"/>
       </w:pPr>
       <w:r>
-        <w:t>private class Level</w:t>
+        <w:t>if(</w:t>
+      </w:r>
+      <w:proofErr w:type="spellStart"/>
+      <w:r>
+        <w:t>level.tileSelected.SequenceEqual</w:t>
+      </w:r>
+      <w:proofErr w:type="spellEnd"/>
+      <w:r>
+        <w:t>(</w:t>
+      </w:r>
+      <w:proofErr w:type="spellStart"/>
+      <w:r>
+        <w:t>level.tileCorrect</w:t>
+      </w:r>
+      <w:proofErr w:type="spellEnd"/>
+      <w:r>
+        <w:t xml:space="preserve">)) </w:t>
       </w:r>
     </w:p>
     <w:p>
@@ -9339,7 +9520,7 @@
         <w:pStyle w:val="Snippets"/>
       </w:pPr>
       <w:r>
-        <w:t xml:space="preserve">  {</w:t>
+        <w:t xml:space="preserve">    {</w:t>
       </w:r>
     </w:p>
     <w:p>
@@ -9347,7 +9528,15 @@
         <w:pStyle w:val="Snippets"/>
       </w:pPr>
       <w:r>
-        <w:t xml:space="preserve">    public int width;</w:t>
+        <w:t xml:space="preserve">      </w:t>
+      </w:r>
+      <w:proofErr w:type="spellStart"/>
+      <w:r>
+        <w:t>Debug.Log</w:t>
+      </w:r>
+      <w:proofErr w:type="spellEnd"/>
+      <w:r>
+        <w:t>("Won");</w:t>
       </w:r>
     </w:p>
     <w:p>
@@ -9355,7 +9544,15 @@
         <w:pStyle w:val="Snippets"/>
       </w:pPr>
       <w:r>
-        <w:t xml:space="preserve">    public int height;</w:t>
+        <w:t xml:space="preserve">      </w:t>
+      </w:r>
+      <w:proofErr w:type="spellStart"/>
+      <w:r>
+        <w:t>dialogBox.gameObject.SetActive</w:t>
+      </w:r>
+      <w:proofErr w:type="spellEnd"/>
+      <w:r>
+        <w:t>(true);</w:t>
       </w:r>
     </w:p>
     <w:p>
@@ -9363,15 +9560,7 @@
         <w:pStyle w:val="Snippets"/>
       </w:pPr>
       <w:r>
-        <w:t xml:space="preserve">    public int[] </w:t>
-      </w:r>
-      <w:proofErr w:type="spellStart"/>
-      <w:r>
-        <w:t>tileType</w:t>
-      </w:r>
-      <w:proofErr w:type="spellEnd"/>
-      <w:r>
-        <w:t>;</w:t>
+        <w:t xml:space="preserve">    }</w:t>
       </w:r>
     </w:p>
     <w:p>
@@ -9379,15 +9568,7 @@
         <w:pStyle w:val="Snippets"/>
       </w:pPr>
       <w:r>
-        <w:t xml:space="preserve">    public int[] </w:t>
-      </w:r>
-      <w:proofErr w:type="spellStart"/>
-      <w:r>
-        <w:t>tileCorrect</w:t>
-      </w:r>
-      <w:proofErr w:type="spellEnd"/>
-      <w:r>
-        <w:t>;</w:t>
+        <w:t>else</w:t>
       </w:r>
     </w:p>
     <w:p>
@@ -9395,15 +9576,7 @@
         <w:pStyle w:val="Snippets"/>
       </w:pPr>
       <w:r>
-        <w:t xml:space="preserve">    public int[] </w:t>
-      </w:r>
-      <w:proofErr w:type="spellStart"/>
-      <w:r>
-        <w:t>tileSelected</w:t>
-      </w:r>
-      <w:proofErr w:type="spellEnd"/>
-      <w:r>
-        <w:t>;</w:t>
+        <w:t xml:space="preserve">    { </w:t>
       </w:r>
     </w:p>
     <w:p>
@@ -9411,7 +9584,15 @@
         <w:pStyle w:val="Snippets"/>
       </w:pPr>
       <w:r>
-        <w:t xml:space="preserve">    public string name;</w:t>
+        <w:t xml:space="preserve">      string json = </w:t>
+      </w:r>
+      <w:proofErr w:type="spellStart"/>
+      <w:r>
+        <w:t>JsonUtility.ToJson</w:t>
+      </w:r>
+      <w:proofErr w:type="spellEnd"/>
+      <w:r>
+        <w:t>(level);</w:t>
       </w:r>
     </w:p>
     <w:p>
@@ -9419,239 +9600,54 @@
         <w:pStyle w:val="Snippets"/>
       </w:pPr>
       <w:r>
-        <w:t xml:space="preserve">  }</w:t>
+        <w:t xml:space="preserve">      </w:t>
+      </w:r>
+      <w:proofErr w:type="spellStart"/>
+      <w:r>
+        <w:t>File.WriteAllText</w:t>
+      </w:r>
+      <w:proofErr w:type="spellEnd"/>
+      <w:r>
+        <w:t>(</w:t>
+      </w:r>
+      <w:proofErr w:type="spellStart"/>
+      <w:r>
+        <w:t>UnityEngine.Application.dataPath</w:t>
+      </w:r>
+      <w:proofErr w:type="spellEnd"/>
+      <w:r>
+        <w:t xml:space="preserve"> + "/Scripts/Map1.json", json);</w:t>
+      </w:r>
+    </w:p>
+    <w:p>
+      <w:pPr>
+        <w:pStyle w:val="Snippets"/>
+      </w:pPr>
+      <w:r>
+        <w:t xml:space="preserve">      </w:t>
+      </w:r>
+      <w:proofErr w:type="spellStart"/>
+      <w:r>
+        <w:t>Debug.Log</w:t>
+      </w:r>
+      <w:proofErr w:type="spellEnd"/>
+      <w:r>
+        <w:t>("Not Won");</w:t>
+      </w:r>
+    </w:p>
+    <w:p>
+      <w:pPr>
+        <w:pStyle w:val="Snippets"/>
+      </w:pPr>
+      <w:r>
+        <w:t xml:space="preserve">    }</w:t>
       </w:r>
     </w:p>
     <w:p>
       <w:pPr>
         <w:pStyle w:val="Heading2"/>
       </w:pPr>
-      <w:bookmarkStart w:id="37" w:name="_Toc54798501"/>
-      <w:r>
-        <w:t>Checking tile is correct</w:t>
-      </w:r>
-      <w:bookmarkEnd w:id="37"/>
-    </w:p>
-    <w:p>
-      <w:r>
-        <w:t xml:space="preserve">The issue is we have two arrays and then need to be </w:t>
-      </w:r>
-      <w:r>
-        <w:t>compared</w:t>
-      </w:r>
-      <w:r>
-        <w:t>, we could loop</w:t>
-      </w:r>
-      <w:r>
-        <w:t xml:space="preserve"> each array comparing each index and counting the amount of equivalence until we reach the count of width time hight of the map</w:t>
-      </w:r>
-      <w:r>
-        <w:t>.</w:t>
-      </w:r>
-    </w:p>
-    <w:p>
-      <w:r>
-        <w:t xml:space="preserve">There is a simple C# function called </w:t>
-      </w:r>
-      <w:proofErr w:type="spellStart"/>
-      <w:r>
-        <w:t>SequenceEqual</w:t>
-      </w:r>
-      <w:proofErr w:type="spellEnd"/>
-      <w:r>
-        <w:t xml:space="preserve"> that can do this without having to loop </w:t>
-      </w:r>
-      <w:r>
-        <w:t>through the array.</w:t>
-      </w:r>
-      <w:r>
-        <w:t xml:space="preserve"> Once you have </w:t>
-      </w:r>
-      <w:r>
-        <w:t>won</w:t>
-      </w:r>
-      <w:r>
-        <w:t xml:space="preserve"> the game needs to end and a UI element need to popup to continue if the game isn’t complete then save the to file and</w:t>
-      </w:r>
-      <w:r>
-        <w:t xml:space="preserve"> then</w:t>
-      </w:r>
-      <w:r>
-        <w:t xml:space="preserve"> continue.</w:t>
-      </w:r>
-    </w:p>
-    <w:p>
-      <w:pPr>
-        <w:pStyle w:val="Heading3"/>
-      </w:pPr>
-      <w:bookmarkStart w:id="38" w:name="_Toc54798502"/>
-      <w:r>
-        <w:t>Result</w:t>
-      </w:r>
-      <w:bookmarkEnd w:id="38"/>
-    </w:p>
-    <w:p>
-      <w:r>
-        <w:t>The else was moved here from the existing code since we don’t want a saved map to be correct. The dialog box should be dynamically filled with content.</w:t>
-      </w:r>
-    </w:p>
-    <w:p>
-      <w:pPr>
-        <w:pStyle w:val="Snippets"/>
-      </w:pPr>
-      <w:r>
-        <w:t>if(</w:t>
-      </w:r>
-      <w:proofErr w:type="spellStart"/>
-      <w:r>
-        <w:t>level.tileSelected.SequenceEqual</w:t>
-      </w:r>
-      <w:proofErr w:type="spellEnd"/>
-      <w:r>
-        <w:t>(</w:t>
-      </w:r>
-      <w:proofErr w:type="spellStart"/>
-      <w:r>
-        <w:t>level.tileCorrect</w:t>
-      </w:r>
-      <w:proofErr w:type="spellEnd"/>
-      <w:r>
-        <w:t xml:space="preserve">)) </w:t>
-      </w:r>
-    </w:p>
-    <w:p>
-      <w:pPr>
-        <w:pStyle w:val="Snippets"/>
-      </w:pPr>
-      <w:r>
-        <w:t xml:space="preserve">    {</w:t>
-      </w:r>
-    </w:p>
-    <w:p>
-      <w:pPr>
-        <w:pStyle w:val="Snippets"/>
-      </w:pPr>
-      <w:r>
-        <w:t xml:space="preserve">      </w:t>
-      </w:r>
-      <w:proofErr w:type="spellStart"/>
-      <w:r>
-        <w:t>Debug.Log</w:t>
-      </w:r>
-      <w:proofErr w:type="spellEnd"/>
-      <w:r>
-        <w:t>("Won");</w:t>
-      </w:r>
-    </w:p>
-    <w:p>
-      <w:pPr>
-        <w:pStyle w:val="Snippets"/>
-      </w:pPr>
-      <w:r>
-        <w:t xml:space="preserve">      </w:t>
-      </w:r>
-      <w:proofErr w:type="spellStart"/>
-      <w:r>
-        <w:t>dialogBox.gameObject.SetActive</w:t>
-      </w:r>
-      <w:proofErr w:type="spellEnd"/>
-      <w:r>
-        <w:t>(true);</w:t>
-      </w:r>
-    </w:p>
-    <w:p>
-      <w:pPr>
-        <w:pStyle w:val="Snippets"/>
-      </w:pPr>
-      <w:r>
-        <w:t xml:space="preserve">    }</w:t>
-      </w:r>
-    </w:p>
-    <w:p>
-      <w:pPr>
-        <w:pStyle w:val="Snippets"/>
-      </w:pPr>
-      <w:r>
-        <w:t>else</w:t>
-      </w:r>
-    </w:p>
-    <w:p>
-      <w:pPr>
-        <w:pStyle w:val="Snippets"/>
-      </w:pPr>
-      <w:r>
-        <w:t xml:space="preserve">    { </w:t>
-      </w:r>
-    </w:p>
-    <w:p>
-      <w:pPr>
-        <w:pStyle w:val="Snippets"/>
-      </w:pPr>
-      <w:r>
-        <w:t xml:space="preserve">      string json = </w:t>
-      </w:r>
-      <w:proofErr w:type="spellStart"/>
-      <w:r>
-        <w:t>JsonUtility.ToJson</w:t>
-      </w:r>
-      <w:proofErr w:type="spellEnd"/>
-      <w:r>
-        <w:t>(level);</w:t>
-      </w:r>
-    </w:p>
-    <w:p>
-      <w:pPr>
-        <w:pStyle w:val="Snippets"/>
-      </w:pPr>
-      <w:r>
-        <w:t xml:space="preserve">      </w:t>
-      </w:r>
-      <w:proofErr w:type="spellStart"/>
-      <w:r>
-        <w:t>File.WriteAllText</w:t>
-      </w:r>
-      <w:proofErr w:type="spellEnd"/>
-      <w:r>
-        <w:t>(</w:t>
-      </w:r>
-      <w:proofErr w:type="spellStart"/>
-      <w:r>
-        <w:t>UnityEngine.Application.dataPath</w:t>
-      </w:r>
-      <w:proofErr w:type="spellEnd"/>
-      <w:r>
-        <w:t xml:space="preserve"> + "/Scripts/Map1.json", json);</w:t>
-      </w:r>
-    </w:p>
-    <w:p>
-      <w:pPr>
-        <w:pStyle w:val="Snippets"/>
-      </w:pPr>
-      <w:r>
-        <w:t xml:space="preserve">      </w:t>
-      </w:r>
-      <w:proofErr w:type="spellStart"/>
-      <w:r>
-        <w:t>Debug.Log</w:t>
-      </w:r>
-      <w:proofErr w:type="spellEnd"/>
-      <w:r>
-        <w:t>("Not Won");</w:t>
-      </w:r>
-    </w:p>
-    <w:p>
-      <w:pPr>
-        <w:pStyle w:val="Snippets"/>
-      </w:pPr>
-      <w:r>
-        <w:t xml:space="preserve">    }</w:t>
-      </w:r>
-    </w:p>
-    <w:p>
-      <w:pPr>
-        <w:pStyle w:val="Heading2"/>
-      </w:pPr>
-      <w:bookmarkStart w:id="39" w:name="_Toc54798503"/>
+      <w:bookmarkStart w:id="38" w:name="_Toc54798503"/>
       <w:r>
         <w:lastRenderedPageBreak/>
         <w:t xml:space="preserve">Changing </w:t>
@@ -9668,151 +9664,153 @@
       <w:r>
         <w:t>prite</w:t>
       </w:r>
+      <w:bookmarkEnd w:id="38"/>
+    </w:p>
+    <w:p>
+      <w:r>
+        <w:t>A thing I added to make it more clear on how to win the game was to stick a game boarder around the play screen so x=0 and y=max is shown to be not selectable. This requires 2 more sprites and some logic on deciding what sprite goes where before the tile is set.</w:t>
+      </w:r>
+    </w:p>
+    <w:p>
+      <w:pPr>
+        <w:pStyle w:val="Heading3"/>
+      </w:pPr>
+      <w:bookmarkStart w:id="39" w:name="_Toc54798504"/>
+      <w:r>
+        <w:t>Result</w:t>
+      </w:r>
       <w:bookmarkEnd w:id="39"/>
     </w:p>
     <w:p>
       <w:r>
-        <w:t>A thing I added to make it more clear on how to win the game was to stick a game boarder around the play screen so x=0 and y=max is shown to be not selectable. This requires 2 more sprites and some logic on deciding what sprite goes where before the tile is set.</w:t>
-      </w:r>
-    </w:p>
-    <w:p>
-      <w:pPr>
-        <w:pStyle w:val="Heading3"/>
-      </w:pPr>
-      <w:bookmarkStart w:id="40" w:name="_Toc54798504"/>
-      <w:r>
-        <w:t>Result</w:t>
-      </w:r>
+        <w:t>A bit crude but simple</w:t>
+      </w:r>
+      <w:r>
+        <w:t xml:space="preserve">, </w:t>
+      </w:r>
+      <w:r>
+        <w:t xml:space="preserve"> </w:t>
+      </w:r>
+      <w:r>
+        <w:t>a better one could be formulated based on the level json storage.</w:t>
+      </w:r>
+      <w:r>
+        <w:t xml:space="preserve"> I will use </w:t>
+      </w:r>
+      <w:proofErr w:type="spellStart"/>
+      <w:r>
+        <w:t>level.sprite</w:t>
+      </w:r>
+      <w:proofErr w:type="spellEnd"/>
+      <w:r>
+        <w:t xml:space="preserve"> and index it with each type.</w:t>
+      </w:r>
+    </w:p>
+    <w:p>
+      <w:pPr>
+        <w:pStyle w:val="Snippets"/>
+      </w:pPr>
+      <w:r>
+        <w:t xml:space="preserve">        if (x == 0 &amp;&amp; y != </w:t>
+      </w:r>
+      <w:proofErr w:type="spellStart"/>
+      <w:r>
+        <w:t>level.height</w:t>
+      </w:r>
+      <w:proofErr w:type="spellEnd"/>
+      <w:r>
+        <w:t xml:space="preserve"> - 1) </w:t>
+      </w:r>
+    </w:p>
+    <w:p>
+      <w:pPr>
+        <w:pStyle w:val="Snippets"/>
+      </w:pPr>
+      <w:r>
+        <w:t xml:space="preserve">        {</w:t>
+      </w:r>
+    </w:p>
+    <w:p>
+      <w:pPr>
+        <w:pStyle w:val="Snippets"/>
+      </w:pPr>
+      <w:r>
+        <w:t xml:space="preserve">          </w:t>
+      </w:r>
+      <w:proofErr w:type="spellStart"/>
+      <w:r>
+        <w:t>tileBasic.sprite</w:t>
+      </w:r>
+      <w:proofErr w:type="spellEnd"/>
+      <w:r>
+        <w:t xml:space="preserve"> = square2;</w:t>
+      </w:r>
+    </w:p>
+    <w:p>
+      <w:pPr>
+        <w:pStyle w:val="Snippets"/>
+      </w:pPr>
+      <w:r>
+        <w:t xml:space="preserve">        }else if(y == level.height-1 &amp;&amp; x != 0)</w:t>
+      </w:r>
+    </w:p>
+    <w:p>
+      <w:pPr>
+        <w:pStyle w:val="Snippets"/>
+      </w:pPr>
+      <w:r>
+        <w:t xml:space="preserve">        {</w:t>
+      </w:r>
+    </w:p>
+    <w:p>
+      <w:pPr>
+        <w:pStyle w:val="Snippets"/>
+      </w:pPr>
+      <w:r>
+        <w:t xml:space="preserve">          </w:t>
+      </w:r>
+      <w:proofErr w:type="spellStart"/>
+      <w:r>
+        <w:t>tileBasic.sprite</w:t>
+      </w:r>
+      <w:proofErr w:type="spellEnd"/>
+      <w:r>
+        <w:t xml:space="preserve"> = square3;</w:t>
+      </w:r>
+    </w:p>
+    <w:p>
+      <w:pPr>
+        <w:pStyle w:val="Snippets"/>
+      </w:pPr>
+      <w:r>
+        <w:t xml:space="preserve">        }else</w:t>
+      </w:r>
+    </w:p>
+    <w:p>
+      <w:pPr>
+        <w:pStyle w:val="Snippets"/>
+      </w:pPr>
+      <w:r>
+        <w:t xml:space="preserve">        {</w:t>
+      </w:r>
+    </w:p>
+    <w:p>
+      <w:pPr>
+        <w:pStyle w:val="Snippets"/>
+      </w:pPr>
+      <w:r>
+        <w:t xml:space="preserve">          </w:t>
+      </w:r>
+      <w:proofErr w:type="spellStart"/>
+      <w:r>
+        <w:t>tileBasic.sprite</w:t>
+      </w:r>
+      <w:proofErr w:type="spellEnd"/>
+      <w:r>
+        <w:t xml:space="preserve"> = square1;</w:t>
+      </w:r>
+      <w:bookmarkStart w:id="40" w:name="_GoBack"/>
       <w:bookmarkEnd w:id="40"/>
-    </w:p>
-    <w:p>
-      <w:r>
-        <w:t>A bit crude but simple</w:t>
-      </w:r>
-      <w:r>
-        <w:t xml:space="preserve">, </w:t>
-      </w:r>
-      <w:r>
-        <w:t xml:space="preserve"> </w:t>
-      </w:r>
-      <w:r>
-        <w:t>a better one could be formulated based on the level json storage.</w:t>
-      </w:r>
-      <w:r>
-        <w:t xml:space="preserve"> I will use </w:t>
-      </w:r>
-      <w:proofErr w:type="spellStart"/>
-      <w:r>
-        <w:t>level.sprite</w:t>
-      </w:r>
-      <w:proofErr w:type="spellEnd"/>
-      <w:r>
-        <w:t xml:space="preserve"> and index it with each type.</w:t>
-      </w:r>
-    </w:p>
-    <w:p>
-      <w:pPr>
-        <w:pStyle w:val="Snippets"/>
-      </w:pPr>
-      <w:r>
-        <w:t xml:space="preserve">        if (x == 0 &amp;&amp; y != </w:t>
-      </w:r>
-      <w:proofErr w:type="spellStart"/>
-      <w:r>
-        <w:t>level.height</w:t>
-      </w:r>
-      <w:proofErr w:type="spellEnd"/>
-      <w:r>
-        <w:t xml:space="preserve"> - 1) </w:t>
-      </w:r>
-    </w:p>
-    <w:p>
-      <w:pPr>
-        <w:pStyle w:val="Snippets"/>
-      </w:pPr>
-      <w:r>
-        <w:t xml:space="preserve">        {</w:t>
-      </w:r>
-    </w:p>
-    <w:p>
-      <w:pPr>
-        <w:pStyle w:val="Snippets"/>
-      </w:pPr>
-      <w:r>
-        <w:t xml:space="preserve">          </w:t>
-      </w:r>
-      <w:proofErr w:type="spellStart"/>
-      <w:r>
-        <w:t>tileBasic.sprite</w:t>
-      </w:r>
-      <w:proofErr w:type="spellEnd"/>
-      <w:r>
-        <w:t xml:space="preserve"> = square2;</w:t>
-      </w:r>
-    </w:p>
-    <w:p>
-      <w:pPr>
-        <w:pStyle w:val="Snippets"/>
-      </w:pPr>
-      <w:r>
-        <w:t xml:space="preserve">        }else if(y == level.height-1 &amp;&amp; x != 0)</w:t>
-      </w:r>
-    </w:p>
-    <w:p>
-      <w:pPr>
-        <w:pStyle w:val="Snippets"/>
-      </w:pPr>
-      <w:r>
-        <w:t xml:space="preserve">        {</w:t>
-      </w:r>
-    </w:p>
-    <w:p>
-      <w:pPr>
-        <w:pStyle w:val="Snippets"/>
-      </w:pPr>
-      <w:r>
-        <w:t xml:space="preserve">          </w:t>
-      </w:r>
-      <w:proofErr w:type="spellStart"/>
-      <w:r>
-        <w:t>tileBasic.sprite</w:t>
-      </w:r>
-      <w:proofErr w:type="spellEnd"/>
-      <w:r>
-        <w:t xml:space="preserve"> = square3;</w:t>
-      </w:r>
-    </w:p>
-    <w:p>
-      <w:pPr>
-        <w:pStyle w:val="Snippets"/>
-      </w:pPr>
-      <w:r>
-        <w:t xml:space="preserve">        }else</w:t>
-      </w:r>
-    </w:p>
-    <w:p>
-      <w:pPr>
-        <w:pStyle w:val="Snippets"/>
-      </w:pPr>
-      <w:r>
-        <w:t xml:space="preserve">        {</w:t>
-      </w:r>
-    </w:p>
-    <w:p>
-      <w:pPr>
-        <w:pStyle w:val="Snippets"/>
-      </w:pPr>
-      <w:r>
-        <w:t xml:space="preserve">          </w:t>
-      </w:r>
-      <w:proofErr w:type="spellStart"/>
-      <w:r>
-        <w:t>tileBasic.sprite</w:t>
-      </w:r>
-      <w:proofErr w:type="spellEnd"/>
-      <w:r>
-        <w:t xml:space="preserve"> = square1;</w:t>
-      </w:r>
     </w:p>
     <w:p>
       <w:pPr>
@@ -12149,10 +12147,10 @@
             <v:path o:extrusionok="f" gradientshapeok="t" o:connecttype="rect"/>
             <o:lock v:ext="edit" aspectratio="t"/>
           </v:shapetype>
-          <v:shape id="_x0000_i1025" type="#_x0000_t75" style="width:450.75pt;height:343.5pt" o:ole="">
+          <v:shape id="_x0000_i1025" type="#_x0000_t75" style="width:450.7pt;height:343.4pt" o:ole="">
             <v:imagedata r:id="rId8" o:title=""/>
           </v:shape>
-          <o:OLEObject Type="Embed" ProgID="Visio.Drawing.15" ShapeID="_x0000_i1025" DrawAspect="Content" ObjectID="_1665412393" r:id="rId9"/>
+          <o:OLEObject Type="Embed" ProgID="Visio.Drawing.15" ShapeID="_x0000_i1025" DrawAspect="Content" ObjectID="_1671696472" r:id="rId9"/>
         </w:object>
       </w:r>
     </w:p>
@@ -13501,12 +13499,8 @@
     </w:sdt>
     <w:p/>
     <w:sectPr>
-      <w:headerReference w:type="even" r:id="rId15"/>
-      <w:headerReference w:type="default" r:id="rId16"/>
-      <w:footerReference w:type="even" r:id="rId17"/>
-      <w:footerReference w:type="default" r:id="rId18"/>
-      <w:headerReference w:type="first" r:id="rId19"/>
-      <w:footerReference w:type="first" r:id="rId20"/>
+      <w:headerReference w:type="default" r:id="rId15"/>
+      <w:footerReference w:type="default" r:id="rId16"/>
       <w:pgSz w:w="11906" w:h="16838"/>
       <w:pgMar w:top="1440" w:right="1440" w:bottom="1440" w:left="1440" w:header="708" w:footer="708" w:gutter="0"/>
       <w:pgNumType w:start="0"/>
@@ -13544,16 +13538,6 @@
 </file>
 
 <file path=word/footer1.xml><?xml version="1.0" encoding="utf-8"?>
-<w:ftr xmlns:wpc="http://schemas.microsoft.com/office/word/2010/wordprocessingCanvas" xmlns:cx="http://schemas.microsoft.com/office/drawing/2014/chartex" xmlns:cx1="http://schemas.microsoft.com/office/drawing/2015/9/8/chartex" xmlns:cx2="http://schemas.microsoft.com/office/drawing/2015/10/21/chartex" xmlns:cx3="http://schemas.microsoft.com/office/drawing/2016/5/9/chartex" xmlns:cx4="http://schemas.microsoft.com/office/drawing/2016/5/10/chartex" xmlns:cx5="http://schemas.microsoft.com/office/drawing/2016/5/11/chartex" xmlns:cx6="http://schemas.microsoft.com/office/drawing/2016/5/12/chartex" xmlns:cx7="http://schemas.microsoft.com/office/drawing/2016/5/13/chartex" xmlns:cx8="http://schemas.microsoft.com/office/drawing/2016/5/14/chartex" xmlns:mc="http://schemas.openxmlformats.org/markup-compatibility/2006" xmlns:aink="http://schemas.microsoft.com/office/drawing/2016/ink" xmlns:am3d="http://schemas.microsoft.com/office/drawing/2017/model3d" xmlns:o="urn:schemas-microsoft-com:office:office" xmlns:r="http://schemas.openxmlformats.org/officeDocument/2006/relationships" xmlns:m="http://schemas.openxmlformats.org/officeDocument/2006/math" xmlns:v="urn:schemas-microsoft-com:vml" xmlns:wp14="http://schemas.microsoft.com/office/word/2010/wordprocessingDrawing" xmlns:wp="http://schemas.openxmlformats.org/drawingml/2006/wordprocessingDrawing" xmlns:w10="urn:schemas-microsoft-com:office:word" xmlns:w="http://schemas.openxmlformats.org/wordprocessingml/2006/main" xmlns:w14="http://schemas.microsoft.com/office/word/2010/wordml" xmlns:w15="http://schemas.microsoft.com/office/word/2012/wordml" xmlns:w16cid="http://schemas.microsoft.com/office/word/2016/wordml/cid" xmlns:w16se="http://schemas.microsoft.com/office/word/2015/wordml/symex" xmlns:wpg="http://schemas.microsoft.com/office/word/2010/wordprocessingGroup" xmlns:wpi="http://schemas.microsoft.com/office/word/2010/wordprocessingInk" xmlns:wne="http://schemas.microsoft.com/office/word/2006/wordml" xmlns:wps="http://schemas.microsoft.com/office/word/2010/wordprocessingShape" mc:Ignorable="w14 w15 w16se w16cid wp14">
-  <w:p>
-    <w:pPr>
-      <w:pStyle w:val="Footer"/>
-    </w:pPr>
-  </w:p>
-</w:ftr>
-</file>
-
-<file path=word/footer2.xml><?xml version="1.0" encoding="utf-8"?>
 <w:ftr xmlns:wpc="http://schemas.microsoft.com/office/word/2010/wordprocessingCanvas" xmlns:cx="http://schemas.microsoft.com/office/drawing/2014/chartex" xmlns:cx1="http://schemas.microsoft.com/office/drawing/2015/9/8/chartex" xmlns:cx2="http://schemas.microsoft.com/office/drawing/2015/10/21/chartex" xmlns:cx3="http://schemas.microsoft.com/office/drawing/2016/5/9/chartex" xmlns:cx4="http://schemas.microsoft.com/office/drawing/2016/5/10/chartex" xmlns:cx5="http://schemas.microsoft.com/office/drawing/2016/5/11/chartex" xmlns:cx6="http://schemas.microsoft.com/office/drawing/2016/5/12/chartex" xmlns:cx7="http://schemas.microsoft.com/office/drawing/2016/5/13/chartex" xmlns:cx8="http://schemas.microsoft.com/office/drawing/2016/5/14/chartex" xmlns:mc="http://schemas.openxmlformats.org/markup-compatibility/2006" xmlns:aink="http://schemas.microsoft.com/office/drawing/2016/ink" xmlns:am3d="http://schemas.microsoft.com/office/drawing/2017/model3d" xmlns:o="urn:schemas-microsoft-com:office:office" xmlns:r="http://schemas.openxmlformats.org/officeDocument/2006/relationships" xmlns:m="http://schemas.openxmlformats.org/officeDocument/2006/math" xmlns:v="urn:schemas-microsoft-com:vml" xmlns:wp14="http://schemas.microsoft.com/office/word/2010/wordprocessingDrawing" xmlns:wp="http://schemas.openxmlformats.org/drawingml/2006/wordprocessingDrawing" xmlns:w10="urn:schemas-microsoft-com:office:word" xmlns:w="http://schemas.openxmlformats.org/wordprocessingml/2006/main" xmlns:w14="http://schemas.microsoft.com/office/word/2010/wordml" xmlns:w15="http://schemas.microsoft.com/office/word/2012/wordml" xmlns:w16cid="http://schemas.microsoft.com/office/word/2016/wordml/cid" xmlns:w16se="http://schemas.microsoft.com/office/word/2015/wordml/symex" xmlns:wpg="http://schemas.microsoft.com/office/word/2010/wordprocessingGroup" xmlns:wpi="http://schemas.microsoft.com/office/word/2010/wordprocessingInk" xmlns:wne="http://schemas.microsoft.com/office/word/2006/wordml" xmlns:wps="http://schemas.microsoft.com/office/word/2010/wordprocessingShape" mc:Ignorable="w14 w15 w16se w16cid wp14">
   <w:p>
     <w:pPr>
@@ -13621,16 +13605,6 @@
 </w:ftr>
 </file>
 
-<file path=word/footer3.xml><?xml version="1.0" encoding="utf-8"?>
-<w:ftr xmlns:wpc="http://schemas.microsoft.com/office/word/2010/wordprocessingCanvas" xmlns:cx="http://schemas.microsoft.com/office/drawing/2014/chartex" xmlns:cx1="http://schemas.microsoft.com/office/drawing/2015/9/8/chartex" xmlns:cx2="http://schemas.microsoft.com/office/drawing/2015/10/21/chartex" xmlns:cx3="http://schemas.microsoft.com/office/drawing/2016/5/9/chartex" xmlns:cx4="http://schemas.microsoft.com/office/drawing/2016/5/10/chartex" xmlns:cx5="http://schemas.microsoft.com/office/drawing/2016/5/11/chartex" xmlns:cx6="http://schemas.microsoft.com/office/drawing/2016/5/12/chartex" xmlns:cx7="http://schemas.microsoft.com/office/drawing/2016/5/13/chartex" xmlns:cx8="http://schemas.microsoft.com/office/drawing/2016/5/14/chartex" xmlns:mc="http://schemas.openxmlformats.org/markup-compatibility/2006" xmlns:aink="http://schemas.microsoft.com/office/drawing/2016/ink" xmlns:am3d="http://schemas.microsoft.com/office/drawing/2017/model3d" xmlns:o="urn:schemas-microsoft-com:office:office" xmlns:r="http://schemas.openxmlformats.org/officeDocument/2006/relationships" xmlns:m="http://schemas.openxmlformats.org/officeDocument/2006/math" xmlns:v="urn:schemas-microsoft-com:vml" xmlns:wp14="http://schemas.microsoft.com/office/word/2010/wordprocessingDrawing" xmlns:wp="http://schemas.openxmlformats.org/drawingml/2006/wordprocessingDrawing" xmlns:w10="urn:schemas-microsoft-com:office:word" xmlns:w="http://schemas.openxmlformats.org/wordprocessingml/2006/main" xmlns:w14="http://schemas.microsoft.com/office/word/2010/wordml" xmlns:w15="http://schemas.microsoft.com/office/word/2012/wordml" xmlns:w16cid="http://schemas.microsoft.com/office/word/2016/wordml/cid" xmlns:w16se="http://schemas.microsoft.com/office/word/2015/wordml/symex" xmlns:wpg="http://schemas.microsoft.com/office/word/2010/wordprocessingGroup" xmlns:wpi="http://schemas.microsoft.com/office/word/2010/wordprocessingInk" xmlns:wne="http://schemas.microsoft.com/office/word/2006/wordml" xmlns:wps="http://schemas.microsoft.com/office/word/2010/wordprocessingShape" mc:Ignorable="w14 w15 w16se w16cid wp14">
-  <w:p>
-    <w:pPr>
-      <w:pStyle w:val="Footer"/>
-    </w:pPr>
-  </w:p>
-</w:ftr>
-</file>
-
 <file path=word/footnotes.xml><?xml version="1.0" encoding="utf-8"?>
 <w:footnotes xmlns:wpc="http://schemas.microsoft.com/office/word/2010/wordprocessingCanvas" xmlns:cx="http://schemas.microsoft.com/office/drawing/2014/chartex" xmlns:cx1="http://schemas.microsoft.com/office/drawing/2015/9/8/chartex" xmlns:cx2="http://schemas.microsoft.com/office/drawing/2015/10/21/chartex" xmlns:cx3="http://schemas.microsoft.com/office/drawing/2016/5/9/chartex" xmlns:cx4="http://schemas.microsoft.com/office/drawing/2016/5/10/chartex" xmlns:cx5="http://schemas.microsoft.com/office/drawing/2016/5/11/chartex" xmlns:cx6="http://schemas.microsoft.com/office/drawing/2016/5/12/chartex" xmlns:cx7="http://schemas.microsoft.com/office/drawing/2016/5/13/chartex" xmlns:cx8="http://schemas.microsoft.com/office/drawing/2016/5/14/chartex" xmlns:mc="http://schemas.openxmlformats.org/markup-compatibility/2006" xmlns:aink="http://schemas.microsoft.com/office/drawing/2016/ink" xmlns:am3d="http://schemas.microsoft.com/office/drawing/2017/model3d" xmlns:o="urn:schemas-microsoft-com:office:office" xmlns:r="http://schemas.openxmlformats.org/officeDocument/2006/relationships" xmlns:m="http://schemas.openxmlformats.org/officeDocument/2006/math" xmlns:v="urn:schemas-microsoft-com:vml" xmlns:wp14="http://schemas.microsoft.com/office/word/2010/wordprocessingDrawing" xmlns:wp="http://schemas.openxmlformats.org/drawingml/2006/wordprocessingDrawing" xmlns:w10="urn:schemas-microsoft-com:office:word" xmlns:w="http://schemas.openxmlformats.org/wordprocessingml/2006/main" xmlns:w14="http://schemas.microsoft.com/office/word/2010/wordml" xmlns:w15="http://schemas.microsoft.com/office/word/2012/wordml" xmlns:w16cid="http://schemas.microsoft.com/office/word/2016/wordml/cid" xmlns:w16se="http://schemas.microsoft.com/office/word/2015/wordml/symex" xmlns:wpg="http://schemas.microsoft.com/office/word/2010/wordprocessingGroup" xmlns:wpi="http://schemas.microsoft.com/office/word/2010/wordprocessingInk" xmlns:wne="http://schemas.microsoft.com/office/word/2006/wordml" xmlns:wps="http://schemas.microsoft.com/office/word/2010/wordprocessingShape" mc:Ignorable="w14 w15 w16se w16cid wp14">
   <w:footnote w:type="separator" w:id="-1">
@@ -13657,16 +13631,6 @@
 </file>
 
 <file path=word/header1.xml><?xml version="1.0" encoding="utf-8"?>
-<w:hdr xmlns:wpc="http://schemas.microsoft.com/office/word/2010/wordprocessingCanvas" xmlns:cx="http://schemas.microsoft.com/office/drawing/2014/chartex" xmlns:cx1="http://schemas.microsoft.com/office/drawing/2015/9/8/chartex" xmlns:cx2="http://schemas.microsoft.com/office/drawing/2015/10/21/chartex" xmlns:cx3="http://schemas.microsoft.com/office/drawing/2016/5/9/chartex" xmlns:cx4="http://schemas.microsoft.com/office/drawing/2016/5/10/chartex" xmlns:cx5="http://schemas.microsoft.com/office/drawing/2016/5/11/chartex" xmlns:cx6="http://schemas.microsoft.com/office/drawing/2016/5/12/chartex" xmlns:cx7="http://schemas.microsoft.com/office/drawing/2016/5/13/chartex" xmlns:cx8="http://schemas.microsoft.com/office/drawing/2016/5/14/chartex" xmlns:mc="http://schemas.openxmlformats.org/markup-compatibility/2006" xmlns:aink="http://schemas.microsoft.com/office/drawing/2016/ink" xmlns:am3d="http://schemas.microsoft.com/office/drawing/2017/model3d" xmlns:o="urn:schemas-microsoft-com:office:office" xmlns:r="http://schemas.openxmlformats.org/officeDocument/2006/relationships" xmlns:m="http://schemas.openxmlformats.org/officeDocument/2006/math" xmlns:v="urn:schemas-microsoft-com:vml" xmlns:wp14="http://schemas.microsoft.com/office/word/2010/wordprocessingDrawing" xmlns:wp="http://schemas.openxmlformats.org/drawingml/2006/wordprocessingDrawing" xmlns:w10="urn:schemas-microsoft-com:office:word" xmlns:w="http://schemas.openxmlformats.org/wordprocessingml/2006/main" xmlns:w14="http://schemas.microsoft.com/office/word/2010/wordml" xmlns:w15="http://schemas.microsoft.com/office/word/2012/wordml" xmlns:w16cid="http://schemas.microsoft.com/office/word/2016/wordml/cid" xmlns:w16se="http://schemas.microsoft.com/office/word/2015/wordml/symex" xmlns:wpg="http://schemas.microsoft.com/office/word/2010/wordprocessingGroup" xmlns:wpi="http://schemas.microsoft.com/office/word/2010/wordprocessingInk" xmlns:wne="http://schemas.microsoft.com/office/word/2006/wordml" xmlns:wps="http://schemas.microsoft.com/office/word/2010/wordprocessingShape" mc:Ignorable="w14 w15 w16se w16cid wp14">
-  <w:p>
-    <w:pPr>
-      <w:pStyle w:val="Header"/>
-    </w:pPr>
-  </w:p>
-</w:hdr>
-</file>
-
-<file path=word/header2.xml><?xml version="1.0" encoding="utf-8"?>
 <w:hdr xmlns:wpc="http://schemas.microsoft.com/office/word/2010/wordprocessingCanvas" xmlns:cx="http://schemas.microsoft.com/office/drawing/2014/chartex" xmlns:cx1="http://schemas.microsoft.com/office/drawing/2015/9/8/chartex" xmlns:cx2="http://schemas.microsoft.com/office/drawing/2015/10/21/chartex" xmlns:cx3="http://schemas.microsoft.com/office/drawing/2016/5/9/chartex" xmlns:cx4="http://schemas.microsoft.com/office/drawing/2016/5/10/chartex" xmlns:cx5="http://schemas.microsoft.com/office/drawing/2016/5/11/chartex" xmlns:cx6="http://schemas.microsoft.com/office/drawing/2016/5/12/chartex" xmlns:cx7="http://schemas.microsoft.com/office/drawing/2016/5/13/chartex" xmlns:cx8="http://schemas.microsoft.com/office/drawing/2016/5/14/chartex" xmlns:mc="http://schemas.openxmlformats.org/markup-compatibility/2006" xmlns:aink="http://schemas.microsoft.com/office/drawing/2016/ink" xmlns:am3d="http://schemas.microsoft.com/office/drawing/2017/model3d" xmlns:o="urn:schemas-microsoft-com:office:office" xmlns:r="http://schemas.openxmlformats.org/officeDocument/2006/relationships" xmlns:m="http://schemas.openxmlformats.org/officeDocument/2006/math" xmlns:v="urn:schemas-microsoft-com:vml" xmlns:wp14="http://schemas.microsoft.com/office/word/2010/wordprocessingDrawing" xmlns:wp="http://schemas.openxmlformats.org/drawingml/2006/wordprocessingDrawing" xmlns:w10="urn:schemas-microsoft-com:office:word" xmlns:w="http://schemas.openxmlformats.org/wordprocessingml/2006/main" xmlns:w14="http://schemas.microsoft.com/office/word/2010/wordml" xmlns:w15="http://schemas.microsoft.com/office/word/2012/wordml" xmlns:w16cid="http://schemas.microsoft.com/office/word/2016/wordml/cid" xmlns:w16se="http://schemas.microsoft.com/office/word/2015/wordml/symex" xmlns:wpg="http://schemas.microsoft.com/office/word/2010/wordprocessingGroup" xmlns:wpi="http://schemas.microsoft.com/office/word/2010/wordprocessingInk" xmlns:wne="http://schemas.microsoft.com/office/word/2006/wordml" xmlns:wps="http://schemas.microsoft.com/office/word/2010/wordprocessingShape" mc:Ignorable="w14 w15 w16se w16cid wp14">
   <w:p>
     <w:pPr>
@@ -13707,16 +13671,6 @@
     <w:r>
       <w:t>09/08/2020</w:t>
     </w:r>
-  </w:p>
-</w:hdr>
-</file>
-
-<file path=word/header3.xml><?xml version="1.0" encoding="utf-8"?>
-<w:hdr xmlns:wpc="http://schemas.microsoft.com/office/word/2010/wordprocessingCanvas" xmlns:cx="http://schemas.microsoft.com/office/drawing/2014/chartex" xmlns:cx1="http://schemas.microsoft.com/office/drawing/2015/9/8/chartex" xmlns:cx2="http://schemas.microsoft.com/office/drawing/2015/10/21/chartex" xmlns:cx3="http://schemas.microsoft.com/office/drawing/2016/5/9/chartex" xmlns:cx4="http://schemas.microsoft.com/office/drawing/2016/5/10/chartex" xmlns:cx5="http://schemas.microsoft.com/office/drawing/2016/5/11/chartex" xmlns:cx6="http://schemas.microsoft.com/office/drawing/2016/5/12/chartex" xmlns:cx7="http://schemas.microsoft.com/office/drawing/2016/5/13/chartex" xmlns:cx8="http://schemas.microsoft.com/office/drawing/2016/5/14/chartex" xmlns:mc="http://schemas.openxmlformats.org/markup-compatibility/2006" xmlns:aink="http://schemas.microsoft.com/office/drawing/2016/ink" xmlns:am3d="http://schemas.microsoft.com/office/drawing/2017/model3d" xmlns:o="urn:schemas-microsoft-com:office:office" xmlns:r="http://schemas.openxmlformats.org/officeDocument/2006/relationships" xmlns:m="http://schemas.openxmlformats.org/officeDocument/2006/math" xmlns:v="urn:schemas-microsoft-com:vml" xmlns:wp14="http://schemas.microsoft.com/office/word/2010/wordprocessingDrawing" xmlns:wp="http://schemas.openxmlformats.org/drawingml/2006/wordprocessingDrawing" xmlns:w10="urn:schemas-microsoft-com:office:word" xmlns:w="http://schemas.openxmlformats.org/wordprocessingml/2006/main" xmlns:w14="http://schemas.microsoft.com/office/word/2010/wordml" xmlns:w15="http://schemas.microsoft.com/office/word/2012/wordml" xmlns:w16cid="http://schemas.microsoft.com/office/word/2016/wordml/cid" xmlns:w16se="http://schemas.microsoft.com/office/word/2015/wordml/symex" xmlns:wpg="http://schemas.microsoft.com/office/word/2010/wordprocessingGroup" xmlns:wpi="http://schemas.microsoft.com/office/word/2010/wordprocessingInk" xmlns:wne="http://schemas.microsoft.com/office/word/2006/wordml" xmlns:wps="http://schemas.microsoft.com/office/word/2010/wordprocessingShape" mc:Ignorable="w14 w15 w16se w16cid wp14">
-  <w:p>
-    <w:pPr>
-      <w:pStyle w:val="Header"/>
-    </w:pPr>
   </w:p>
 </w:hdr>
 </file>
@@ -16189,7 +16143,7 @@
     <w:charset w:val="00"/>
     <w:family w:val="roman"/>
     <w:pitch w:val="variable"/>
-    <w:sig w:usb0="E0002AFF" w:usb1="C0007843" w:usb2="00000009" w:usb3="00000000" w:csb0="000001FF" w:csb1="00000000"/>
+    <w:sig w:usb0="E0002EFF" w:usb1="C000785B" w:usb2="00000009" w:usb3="00000000" w:csb0="000001FF" w:csb1="00000000"/>
   </w:font>
   <w:font w:name="Courier New">
     <w:panose1 w:val="02070309020205020404"/>
@@ -16210,7 +16164,7 @@
     <w:charset w:val="00"/>
     <w:family w:val="swiss"/>
     <w:pitch w:val="variable"/>
-    <w:sig w:usb0="E0002AFF" w:usb1="4000ACFF" w:usb2="00000001" w:usb3="00000000" w:csb0="000001FF" w:csb1="00000000"/>
+    <w:sig w:usb0="E4002EFF" w:usb1="C000247B" w:usb2="00000009" w:usb3="00000000" w:csb0="000001FF" w:csb1="00000000"/>
   </w:font>
   <w:font w:name="游明朝">
     <w:panose1 w:val="02020400000000000000"/>
@@ -16224,7 +16178,7 @@
     <w:charset w:val="00"/>
     <w:family w:val="swiss"/>
     <w:pitch w:val="variable"/>
-    <w:sig w:usb0="A0002AEF" w:usb1="4000207B" w:usb2="00000000" w:usb3="00000000" w:csb0="000001FF" w:csb1="00000000"/>
+    <w:sig w:usb0="E4002EFF" w:usb1="C000247B" w:usb2="00000009" w:usb3="00000000" w:csb0="000001FF" w:csb1="00000000"/>
   </w:font>
   <w:font w:name="游ゴシック Light">
     <w:panose1 w:val="020B0300000000000000"/>
@@ -16256,6 +16210,7 @@
     <w:rsid w:val="001252F5"/>
     <w:rsid w:val="00171477"/>
     <w:rsid w:val="0028038D"/>
+    <w:rsid w:val="004D5E80"/>
     <w:rsid w:val="0063424E"/>
     <w:rsid w:val="00635524"/>
     <w:rsid w:val="0071749D"/>
@@ -17145,7 +17100,7 @@
 </file>
 
 <file path=customXml/itemProps1.xml><?xml version="1.0" encoding="utf-8"?>
-<ds:datastoreItem xmlns:ds="http://schemas.openxmlformats.org/officeDocument/2006/customXml" ds:itemID="{0A8C635F-4A66-4010-BC29-3DD759BAFE55}">
+<ds:datastoreItem xmlns:ds="http://schemas.openxmlformats.org/officeDocument/2006/customXml" ds:itemID="{81C5A446-3F87-4CFD-B27C-7125C3DC4573}">
   <ds:schemaRefs>
     <ds:schemaRef ds:uri="http://schemas.openxmlformats.org/officeDocument/2006/bibliography"/>
   </ds:schemaRefs>

</xml_diff>